<commit_message>
Packages Requirements followed through
</commit_message>
<xml_diff>
--- a/Software Requirements/SRS ADLAS.docx
+++ b/Software Requirements/SRS ADLAS.docx
@@ -1,6 +1,6 @@
 
 <file path=word/document.xml><?xml version="1.0" encoding="utf-8"?>
-<w:document xmlns:wpc="http://schemas.microsoft.com/office/word/2010/wordprocessingCanvas" xmlns:cx="http://schemas.microsoft.com/office/drawing/2014/chartex" xmlns:cx1="http://schemas.microsoft.com/office/drawing/2015/9/8/chartex" xmlns:cx2="http://schemas.microsoft.com/office/drawing/2015/10/21/chartex" xmlns:cx3="http://schemas.microsoft.com/office/drawing/2016/5/9/chartex" xmlns:cx4="http://schemas.microsoft.com/office/drawing/2016/5/10/chartex" xmlns:cx5="http://schemas.microsoft.com/office/drawing/2016/5/11/chartex" xmlns:cx6="http://schemas.microsoft.com/office/drawing/2016/5/12/chartex" xmlns:cx7="http://schemas.microsoft.com/office/drawing/2016/5/13/chartex" xmlns:cx8="http://schemas.microsoft.com/office/drawing/2016/5/14/chartex" xmlns:mc="http://schemas.openxmlformats.org/markup-compatibility/2006" xmlns:aink="http://schemas.microsoft.com/office/drawing/2016/ink" xmlns:am3d="http://schemas.microsoft.com/office/drawing/2017/model3d" xmlns:o="urn:schemas-microsoft-com:office:office" xmlns:r="http://schemas.openxmlformats.org/officeDocument/2006/relationships" xmlns:m="http://schemas.openxmlformats.org/officeDocument/2006/math" xmlns:v="urn:schemas-microsoft-com:vml" xmlns:wp14="http://schemas.microsoft.com/office/word/2010/wordprocessingDrawing" xmlns:wp="http://schemas.openxmlformats.org/drawingml/2006/wordprocessingDrawing" xmlns:w10="urn:schemas-microsoft-com:office:word" xmlns:w="http://schemas.openxmlformats.org/wordprocessingml/2006/main" xmlns:w14="http://schemas.microsoft.com/office/word/2010/wordml" xmlns:w15="http://schemas.microsoft.com/office/word/2012/wordml" xmlns:w16cid="http://schemas.microsoft.com/office/word/2016/wordml/cid" xmlns:w16se="http://schemas.microsoft.com/office/word/2015/wordml/symex" xmlns:wpg="http://schemas.microsoft.com/office/word/2010/wordprocessingGroup" xmlns:wpi="http://schemas.microsoft.com/office/word/2010/wordprocessingInk" xmlns:wne="http://schemas.microsoft.com/office/word/2006/wordml" xmlns:wps="http://schemas.microsoft.com/office/word/2010/wordprocessingShape" mc:Ignorable="w14 w15 w16se w16cid wp14">
+<w:document xmlns:wpc="http://schemas.microsoft.com/office/word/2010/wordprocessingCanvas" xmlns:cx="http://schemas.microsoft.com/office/drawing/2014/chartex" xmlns:cx1="http://schemas.microsoft.com/office/drawing/2015/9/8/chartex" xmlns:mc="http://schemas.openxmlformats.org/markup-compatibility/2006" xmlns:o="urn:schemas-microsoft-com:office:office" xmlns:r="http://schemas.openxmlformats.org/officeDocument/2006/relationships" xmlns:m="http://schemas.openxmlformats.org/officeDocument/2006/math" xmlns:v="urn:schemas-microsoft-com:vml" xmlns:wp14="http://schemas.microsoft.com/office/word/2010/wordprocessingDrawing" xmlns:wp="http://schemas.openxmlformats.org/drawingml/2006/wordprocessingDrawing" xmlns:w10="urn:schemas-microsoft-com:office:word" xmlns:w="http://schemas.openxmlformats.org/wordprocessingml/2006/main" xmlns:w14="http://schemas.microsoft.com/office/word/2010/wordml" xmlns:w15="http://schemas.microsoft.com/office/word/2012/wordml" xmlns:w16se="http://schemas.microsoft.com/office/word/2015/wordml/symex" xmlns:wpg="http://schemas.microsoft.com/office/word/2010/wordprocessingGroup" xmlns:wpi="http://schemas.microsoft.com/office/word/2010/wordprocessingInk" xmlns:wne="http://schemas.microsoft.com/office/word/2006/wordml" xmlns:wps="http://schemas.microsoft.com/office/word/2010/wordprocessingShape" mc:Ignorable="w14 w15 w16se wp14">
   <w:body>
     <w:sdt>
       <w:sdtPr>
@@ -269,7 +269,7 @@
                   </wp:anchor>
                 </w:drawing>
               </mc:Choice>
-              <mc:Fallback>
+              <mc:Fallback xmlns:w16cid="http://schemas.microsoft.com/office/word/2016/wordml/cid" xmlns:am3d="http://schemas.microsoft.com/office/drawing/2017/model3d" xmlns:aink="http://schemas.microsoft.com/office/drawing/2016/ink" xmlns:cx8="http://schemas.microsoft.com/office/drawing/2016/5/14/chartex" xmlns:cx7="http://schemas.microsoft.com/office/drawing/2016/5/13/chartex" xmlns:cx6="http://schemas.microsoft.com/office/drawing/2016/5/12/chartex" xmlns:cx5="http://schemas.microsoft.com/office/drawing/2016/5/11/chartex" xmlns:cx4="http://schemas.microsoft.com/office/drawing/2016/5/10/chartex" xmlns:cx3="http://schemas.microsoft.com/office/drawing/2016/5/9/chartex" xmlns:cx2="http://schemas.microsoft.com/office/drawing/2015/10/21/chartex">
                 <w:pict>
                   <v:group w14:anchorId="527D1CD7" id="Group 149" o:spid="_x0000_s1026" style="position:absolute;margin-left:0;margin-top:0;width:8in;height:95.7pt;z-index:251671040;mso-width-percent:941;mso-height-percent:121;mso-top-percent:23;mso-position-horizontal:center;mso-position-horizontal-relative:page;mso-position-vertical-relative:page;mso-width-percent:941;mso-height-percent:121;mso-top-percent:23" coordorigin="" coordsize="73152,12161" o:gfxdata="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">
                     <v:shape id="Rectangle 51" o:spid="_x0000_s1027" style="position:absolute;width:73152;height:11303;visibility:visible;mso-wrap-style:square;v-text-anchor:middle" coordsize="7312660,1129665" o:gfxdata="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" path="m,l7312660,r,1129665l3619500,733425,,1091565,,xe" fillcolor="#4f81bd [3204]" stroked="f" strokeweight="2pt">
@@ -401,7 +401,6 @@
                                   <w:dataBinding w:prefixMappings="xmlns:ns0='http://purl.org/dc/elements/1.1/' xmlns:ns1='http://schemas.openxmlformats.org/package/2006/metadata/core-properties' " w:xpath="/ns1:coreProperties[1]/ns0:subject[1]" w:storeItemID="{6C3C8BC8-F283-45AE-878A-BAB7291924A1}"/>
                                   <w:text/>
                                 </w:sdtPr>
-                                <w:sdtEndPr/>
                                 <w:sdtContent>
                                   <w:p>
                                     <w:pPr>
@@ -507,7 +506,6 @@
                             <w:dataBinding w:prefixMappings="xmlns:ns0='http://purl.org/dc/elements/1.1/' xmlns:ns1='http://schemas.openxmlformats.org/package/2006/metadata/core-properties' " w:xpath="/ns1:coreProperties[1]/ns0:subject[1]" w:storeItemID="{6C3C8BC8-F283-45AE-878A-BAB7291924A1}"/>
                             <w:text/>
                           </w:sdtPr>
-                          <w:sdtEndPr/>
                           <w:sdtContent>
                             <w:p>
                               <w:pPr>
@@ -578,7 +576,30 @@
         <w:t xml:space="preserve">The Main aspect of this paper is to </w:t>
       </w:r>
       <w:r>
-        <w:t>create, develop and test a missile defence system that will target incoming projectiles</w:t>
+        <w:t>crea</w:t>
+      </w:r>
+      <w:r>
+        <w:t xml:space="preserve">te, develop and test a </w:t>
+      </w:r>
+      <w:proofErr w:type="gramStart"/>
+      <w:r>
+        <w:t>missile</w:t>
+      </w:r>
+      <w:r>
+        <w:t xml:space="preserve"> </w:t>
+      </w:r>
+      <w:r>
+        <w:t xml:space="preserve">safety check </w:t>
+      </w:r>
+      <w:r>
+        <w:t>system</w:t>
+      </w:r>
+      <w:proofErr w:type="gramEnd"/>
+      <w:r>
+        <w:t xml:space="preserve"> that will </w:t>
+      </w:r>
+      <w:r>
+        <w:t>run through tests on the various parts of the projectile</w:t>
       </w:r>
       <w:r>
         <w:t xml:space="preserve">. </w:t>
@@ -587,7 +608,13 @@
         <w:t xml:space="preserve">Systems of this nature are often complex and perform high levels of algorithms </w:t>
       </w:r>
       <w:r>
-        <w:t xml:space="preserve">to calculate correct values for ensuring absolute best performance. </w:t>
+        <w:t xml:space="preserve">to calculate correct values for ensuring </w:t>
+      </w:r>
+      <w:r>
+        <w:t>safety</w:t>
+      </w:r>
+      <w:r>
+        <w:t xml:space="preserve">. </w:t>
       </w:r>
       <w:r>
         <w:t>Moreover,</w:t>
@@ -613,25 +640,19 @@
         <w:t xml:space="preserve"> system will cope with unexpected scenario’s and </w:t>
       </w:r>
       <w:r>
-        <w:t xml:space="preserve">will affect the performance, once the </w:t>
+        <w:t xml:space="preserve">will affect the </w:t>
+      </w:r>
+      <w:r>
+        <w:t>mission outcome</w:t>
+      </w:r>
+      <w:r>
+        <w:t xml:space="preserve">, once the </w:t>
       </w:r>
       <w:r>
         <w:t xml:space="preserve">system has </w:t>
       </w:r>
       <w:r>
-        <w:t xml:space="preserve">been tested and then each </w:t>
-      </w:r>
-      <w:r>
-        <w:t>possible scenario compared</w:t>
-      </w:r>
-      <w:r>
-        <w:t xml:space="preserve"> such as </w:t>
-      </w:r>
-      <w:r>
-        <w:t>distance, altitude and angle of trajectory.</w:t>
-      </w:r>
-      <w:r>
-        <w:t xml:space="preserve"> </w:t>
+        <w:t xml:space="preserve">been tested. </w:t>
       </w:r>
       <w:r>
         <w:t>A</w:t>
@@ -3800,13 +3821,8 @@
               <w:pStyle w:val="NoSpacing"/>
               <w:cnfStyle w:val="000000000000" w:firstRow="0" w:lastRow="0" w:firstColumn="0" w:lastColumn="0" w:oddVBand="0" w:evenVBand="0" w:oddHBand="0" w:evenHBand="0" w:firstRowFirstColumn="0" w:firstRowLastColumn="0" w:lastRowFirstColumn="0" w:lastRowLastColumn="0"/>
             </w:pPr>
-            <w:proofErr w:type="gramStart"/>
-            <w:r>
-              <w:t>High Level</w:t>
-            </w:r>
-            <w:proofErr w:type="gramEnd"/>
-            <w:r>
-              <w:t xml:space="preserve"> Design</w:t>
+            <w:r>
+              <w:t>High Level Design</w:t>
             </w:r>
           </w:p>
         </w:tc>
@@ -3901,13 +3917,8 @@
               <w:pStyle w:val="NoSpacing"/>
               <w:cnfStyle w:val="000000100000" w:firstRow="0" w:lastRow="0" w:firstColumn="0" w:lastColumn="0" w:oddVBand="0" w:evenVBand="0" w:oddHBand="1" w:evenHBand="0" w:firstRowFirstColumn="0" w:firstRowLastColumn="0" w:lastRowFirstColumn="0" w:lastRowLastColumn="0"/>
             </w:pPr>
-            <w:proofErr w:type="spellStart"/>
-            <w:r>
-              <w:t>Initialise</w:t>
-            </w:r>
-            <w:proofErr w:type="spellEnd"/>
-            <w:r>
-              <w:t xml:space="preserve"> Phase Tests</w:t>
+            <w:r>
+              <w:t>Initialise Phase Tests</w:t>
             </w:r>
           </w:p>
         </w:tc>
@@ -4516,7 +4527,15 @@
         <w:t xml:space="preserve"> It has become apparent that missiles can be fired from any point of the earth and with the speed capabilities and high probability of not being able to destroy the object before it hits its intended target</w:t>
       </w:r>
       <w:r>
-        <w:t xml:space="preserve">. I wanted to focus on something I found fascinating and to really look </w:t>
+        <w:t xml:space="preserve">. I wanted to focus on something I found fascinating and </w:t>
+      </w:r>
+      <w:proofErr w:type="gramStart"/>
+      <w:r>
+        <w:t>to really look</w:t>
+      </w:r>
+      <w:proofErr w:type="gramEnd"/>
+      <w:r>
+        <w:t xml:space="preserve"> </w:t>
       </w:r>
       <w:r>
         <w:t>at how</w:t>
@@ -4534,7 +4553,10 @@
         <w:t>A</w:t>
       </w:r>
       <w:r>
-        <w:t>da 2012</w:t>
+        <w:t xml:space="preserve">da </w:t>
+      </w:r>
+      <w:r>
+        <w:t>95</w:t>
       </w:r>
       <w:r>
         <w:t xml:space="preserve"> which is a strongly typed language.</w:t>
@@ -4548,13 +4570,16 @@
         <w:t xml:space="preserve">This system needs to calculate what </w:t>
       </w:r>
       <w:r>
-        <w:t xml:space="preserve">values bout the other object is necessary to calculate the probability of nullifying the object </w:t>
+        <w:t xml:space="preserve">sensor readings and diagnostics are acceptable </w:t>
       </w:r>
       <w:r>
         <w:t>and</w:t>
       </w:r>
       <w:r>
-        <w:t xml:space="preserve"> whether it would be possible within the timeframe of detecting to endpoint</w:t>
+        <w:t xml:space="preserve"> whether it would be possible within the </w:t>
+      </w:r>
+      <w:r>
+        <w:t>simulation set calculations that all systems are performing reliably</w:t>
       </w:r>
       <w:r>
         <w:t>. Throughout this project, I will look at various software techniques used to work out the most efficient way of software development and if it’s possible to ensure that software quality can be maintained throughout the project</w:t>
@@ -5193,13 +5218,7 @@
         <w:ind w:left="709" w:hanging="425"/>
       </w:pPr>
       <w:r>
-        <w:t xml:space="preserve">Identify, locate and quantify the </w:t>
-      </w:r>
-      <w:r>
-        <w:t>target</w:t>
-      </w:r>
-      <w:r>
-        <w:t xml:space="preserve"> </w:t>
+        <w:t>Main Scheduler calls other phase schedulers</w:t>
       </w:r>
     </w:p>
     <w:p>
@@ -5216,10 +5235,7 @@
         <w:ind w:left="709" w:hanging="425"/>
       </w:pPr>
       <w:r>
-        <w:t xml:space="preserve">Report to the Mission System (MS) the </w:t>
-      </w:r>
-      <w:r>
-        <w:t>simulated time of impact and overall coverage affectability</w:t>
+        <w:t>Runs through phase tests before launch</w:t>
       </w:r>
     </w:p>
     <w:p>
@@ -5259,32 +5275,15 @@
         <w:ind w:left="709" w:hanging="425"/>
       </w:pPr>
       <w:r>
-        <w:t xml:space="preserve">Prepare suspension and release equipment for release of </w:t>
-      </w:r>
-      <w:r>
-        <w:t>secondary payload</w:t>
+        <w:t>Post launch phase tests conducted</w:t>
       </w:r>
     </w:p>
     <w:p>
       <w:pPr>
-        <w:pStyle w:val="BodyText"/>
-        <w:numPr>
-          <w:ilvl w:val="0"/>
-          <w:numId w:val="47"/>
-        </w:numPr>
-        <w:tabs>
-          <w:tab w:val="clear" w:pos="1418"/>
-          <w:tab w:val="left" w:pos="709"/>
-        </w:tabs>
-        <w:ind w:left="709" w:hanging="425"/>
-        <w:rPr>
-          <w:b/>
-          <w:caps/>
-        </w:rPr>
-      </w:pPr>
-      <w:r>
-        <w:t xml:space="preserve">Perform Emergency </w:t>
-      </w:r>
+        <w:pStyle w:val="Heading2"/>
+      </w:pPr>
+      <w:bookmarkStart w:id="39" w:name="_Toc476131515"/>
+      <w:bookmarkStart w:id="40" w:name="_Toc501552278"/>
       <w:bookmarkEnd w:id="31"/>
       <w:bookmarkEnd w:id="32"/>
       <w:bookmarkEnd w:id="33"/>
@@ -5294,16 +5293,6 @@
       <w:bookmarkEnd w:id="37"/>
       <w:bookmarkEnd w:id="38"/>
       <w:r>
-        <w:t>detonation</w:t>
-      </w:r>
-    </w:p>
-    <w:p>
-      <w:pPr>
-        <w:pStyle w:val="Heading2"/>
-      </w:pPr>
-      <w:bookmarkStart w:id="39" w:name="_Toc476131515"/>
-      <w:bookmarkStart w:id="40" w:name="_Toc501552278"/>
-      <w:r>
         <w:t xml:space="preserve">1.6 </w:t>
       </w:r>
       <w:r>
@@ -5333,8 +5322,6 @@
       <w:r>
         <w:t xml:space="preserve">us </w:t>
       </w:r>
-      <w:bookmarkStart w:id="41" w:name="_GoBack"/>
-      <w:bookmarkEnd w:id="41"/>
       <w:r>
         <w:t xml:space="preserve"> to compile their code against the target minimal Ada run-time we are using.</w:t>
       </w:r>
@@ -5364,14 +5351,16 @@
       <w:pPr>
         <w:pStyle w:val="NoSpacing"/>
       </w:pPr>
+      <w:r>
+        <w:t xml:space="preserve">In order to continue to maintain the signal to register bit mapping in a single place, it </w:t>
+      </w:r>
       <w:proofErr w:type="gramStart"/>
       <w:r>
-        <w:lastRenderedPageBreak/>
-        <w:t>In order to</w:t>
+        <w:t>is expected</w:t>
       </w:r>
       <w:proofErr w:type="gramEnd"/>
       <w:r>
-        <w:t xml:space="preserve"> continue to maintain the signal to register bit mapping in a single place, it is expected that the Release </w:t>
+        <w:t xml:space="preserve"> that the Release </w:t>
       </w:r>
       <w:proofErr w:type="spellStart"/>
       <w:r>
@@ -5381,13 +5370,17 @@
       <w:r>
         <w:t xml:space="preserve"> packages should use the </w:t>
       </w:r>
-      <w:proofErr w:type="spellStart"/>
-      <w:r>
-        <w:t>Signal_To_Register</w:t>
-      </w:r>
-      <w:proofErr w:type="spellEnd"/>
-      <w:r>
-        <w:t xml:space="preserve"> package to determine the correct register and bit associated with each signal.</w:t>
+      <w:r>
+        <w:t xml:space="preserve">Register </w:t>
+      </w:r>
+      <w:r>
+        <w:t>package to determine the correct register and bit</w:t>
+      </w:r>
+      <w:r>
+        <w:t>s</w:t>
+      </w:r>
+      <w:r>
+        <w:t xml:space="preserve"> associated with each signal.</w:t>
       </w:r>
       <w:r>
         <w:t xml:space="preserve"> </w:t>
@@ -5403,6 +5396,7 @@
         <w:pStyle w:val="NoSpacing"/>
       </w:pPr>
       <w:r>
+        <w:lastRenderedPageBreak/>
         <w:t>The ADLAS Packages listed below:</w:t>
       </w:r>
     </w:p>
@@ -5477,156 +5471,214 @@
     <w:p>
       <w:pPr>
         <w:pStyle w:val="NoSpacing"/>
-      </w:pPr>
+        <w:numPr>
+          <w:ilvl w:val="0"/>
+          <w:numId w:val="48"/>
+        </w:numPr>
+      </w:pPr>
+      <w:r>
+        <w:t>Simulation</w:t>
+      </w:r>
     </w:p>
     <w:p>
       <w:pPr>
         <w:pStyle w:val="NoSpacing"/>
-      </w:pPr>
-      <w:r>
-        <w:t xml:space="preserve">The </w:t>
-      </w:r>
-      <w:proofErr w:type="gramStart"/>
-      <w:r>
-        <w:t>different phases</w:t>
-      </w:r>
-      <w:proofErr w:type="gramEnd"/>
-      <w:r>
-        <w:t xml:space="preserve"> of ADLAS tests will be scheduled by the Schedule package. This Scheduler package will decide which Phase routines to call as well as when to call them based on the information in the ADLAS Definition Document.</w:t>
-      </w:r>
-      <w:r>
-        <w:t xml:space="preserve"> </w:t>
-      </w:r>
-      <w:r>
-        <w:t>The ADLAS Test package will retrieve a copy of all the appropriate registers from the Inputs at the start of the frame to ensure a consistent set of input values for all the tests.</w:t>
+        <w:numPr>
+          <w:ilvl w:val="0"/>
+          <w:numId w:val="48"/>
+        </w:numPr>
+      </w:pPr>
+      <w:r>
+        <w:t>Monitor</w:t>
       </w:r>
     </w:p>
     <w:p>
       <w:pPr>
         <w:pStyle w:val="NoSpacing"/>
-      </w:pPr>
-      <w:r>
-        <w:t xml:space="preserve">Each ADLAS Test will perform its required check, checking the appropriate register bits, and reporting any failure by calling the </w:t>
-      </w:r>
-      <w:proofErr w:type="spellStart"/>
-      <w:r>
-        <w:t>failure_log-log_failure</w:t>
-      </w:r>
-      <w:proofErr w:type="spellEnd"/>
-      <w:r>
-        <w:t xml:space="preserve"> routine with a Fault Data Record. The content of the fields of the Fault Data Record is defined in the </w:t>
-      </w:r>
-      <w:r>
-        <w:t>ADLAS definition document.</w:t>
+        <w:numPr>
+          <w:ilvl w:val="0"/>
+          <w:numId w:val="48"/>
+        </w:numPr>
+      </w:pPr>
+      <w:r>
+        <w:t>Failure</w:t>
       </w:r>
     </w:p>
     <w:p>
       <w:pPr>
-        <w:pStyle w:val="Heading2"/>
-      </w:pPr>
-      <w:bookmarkStart w:id="42" w:name="_Toc501552279"/>
-      <w:r>
-        <w:t xml:space="preserve">1.8 </w:t>
-      </w:r>
-      <w:r>
-        <w:t>IPT</w:t>
-      </w:r>
-      <w:bookmarkEnd w:id="42"/>
+        <w:pStyle w:val="NoSpacing"/>
+        <w:numPr>
+          <w:ilvl w:val="0"/>
+          <w:numId w:val="48"/>
+        </w:numPr>
+      </w:pPr>
+      <w:r>
+        <w:t>Register</w:t>
+      </w:r>
     </w:p>
     <w:p>
       <w:pPr>
         <w:pStyle w:val="NoSpacing"/>
-      </w:pPr>
-      <w:r>
-        <w:t xml:space="preserve">This </w:t>
-      </w:r>
-      <w:r>
-        <w:t xml:space="preserve">static </w:t>
-      </w:r>
-      <w:r>
-        <w:t xml:space="preserve">class controls the execution of the </w:t>
-      </w:r>
-      <w:r>
-        <w:t>ADLAS checks</w:t>
-      </w:r>
-      <w:r>
-        <w:t xml:space="preserve"> </w:t>
-      </w:r>
-      <w:r>
-        <w:t xml:space="preserve">required to be performed during the </w:t>
-      </w:r>
-      <w:r>
-        <w:t>First</w:t>
-      </w:r>
-      <w:r>
-        <w:t xml:space="preserve"> phase.</w:t>
+        <w:numPr>
+          <w:ilvl w:val="0"/>
+          <w:numId w:val="48"/>
+        </w:numPr>
+      </w:pPr>
+      <w:r>
+        <w:t>Types</w:t>
       </w:r>
     </w:p>
     <w:p>
       <w:pPr>
         <w:pStyle w:val="NoSpacing"/>
       </w:pPr>
-      <w:r>
-        <w:t xml:space="preserve">The </w:t>
-      </w:r>
-      <w:r>
-        <w:t>IPT</w:t>
-      </w:r>
-      <w:r>
-        <w:t xml:space="preserve"> package shall provide the following operations:</w:t>
-      </w:r>
     </w:p>
     <w:p>
       <w:pPr>
-        <w:pStyle w:val="Heading3"/>
-      </w:pPr>
-      <w:bookmarkStart w:id="43" w:name="_Toc476131518"/>
-      <w:bookmarkStart w:id="44" w:name="_Toc501552280"/>
-      <w:r>
-        <w:t>1.8.1 P</w:t>
-      </w:r>
-      <w:r>
-        <w:t xml:space="preserve">rocedure </w:t>
-      </w:r>
-      <w:r>
-        <w:t>Initialise</w:t>
-      </w:r>
-      <w:r>
-        <w:t>;</w:t>
-      </w:r>
-      <w:bookmarkEnd w:id="43"/>
-      <w:bookmarkEnd w:id="44"/>
+        <w:pStyle w:val="NoSpacing"/>
+      </w:pPr>
+      <w:r>
+        <w:t xml:space="preserve">The different phases of ADLAS tests </w:t>
+      </w:r>
+      <w:proofErr w:type="gramStart"/>
+      <w:r>
+        <w:t>will be scheduled</w:t>
+      </w:r>
+      <w:proofErr w:type="gramEnd"/>
+      <w:r>
+        <w:t xml:space="preserve"> by the Schedule package. This Scheduler package will decide which Phase routines to call as well as when to call them based on the information in the ADLAS Definition Document.</w:t>
+      </w:r>
+      <w:r>
+        <w:t xml:space="preserve"> </w:t>
+      </w:r>
+      <w:r>
+        <w:t>The ADLAS Test package will retrieve a copy of all the appropriate registers from the Inputs at the start of the frame to ensure a consistent set of input values for all the tests.</w:t>
+      </w:r>
     </w:p>
     <w:p>
       <w:pPr>
         <w:pStyle w:val="NoSpacing"/>
       </w:pPr>
       <w:r>
-        <w:t xml:space="preserve">The </w:t>
+        <w:t xml:space="preserve">Each ADLAS Test will perform its required check, checking the appropriate register bits, and reporting any failure by calling the </w:t>
       </w:r>
       <w:proofErr w:type="spellStart"/>
       <w:r>
-        <w:t>Initialise</w:t>
+        <w:t>failure_log-log_failure</w:t>
       </w:r>
       <w:proofErr w:type="spellEnd"/>
       <w:r>
-        <w:t xml:space="preserve"> routine shall </w:t>
-      </w:r>
-      <w:proofErr w:type="spellStart"/>
-      <w:r>
-        <w:t>initialise</w:t>
-      </w:r>
-      <w:proofErr w:type="spellEnd"/>
-      <w:r>
-        <w:t xml:space="preserve"> all internal state of the class.</w:t>
+        <w:t xml:space="preserve"> routine with a Fault Data Record. The content of the fields of the Fault Data Record is defined in the </w:t>
+      </w:r>
+      <w:r>
+        <w:t>ADLAS definition document.</w:t>
       </w:r>
     </w:p>
     <w:p>
       <w:pPr>
+        <w:pStyle w:val="Heading2"/>
+      </w:pPr>
+      <w:bookmarkStart w:id="41" w:name="_Toc501552279"/>
+      <w:r>
+        <w:t xml:space="preserve">1.8 </w:t>
+      </w:r>
+      <w:r>
+        <w:t>IPT</w:t>
+      </w:r>
+      <w:bookmarkEnd w:id="41"/>
+    </w:p>
+    <w:p>
+      <w:pPr>
+        <w:pStyle w:val="NoSpacing"/>
+      </w:pPr>
+      <w:r>
+        <w:t xml:space="preserve">This </w:t>
+      </w:r>
+      <w:r>
+        <w:t xml:space="preserve">static </w:t>
+      </w:r>
+      <w:r>
+        <w:t xml:space="preserve">class controls the execution of the </w:t>
+      </w:r>
+      <w:r>
+        <w:t>ADLAS checks</w:t>
+      </w:r>
+      <w:r>
+        <w:t xml:space="preserve"> </w:t>
+      </w:r>
+      <w:r>
+        <w:t xml:space="preserve">required to be performed during the </w:t>
+      </w:r>
+      <w:r>
+        <w:t>First</w:t>
+      </w:r>
+      <w:r>
+        <w:t xml:space="preserve"> phase.</w:t>
+      </w:r>
+    </w:p>
+    <w:p>
+      <w:pPr>
+        <w:pStyle w:val="NoSpacing"/>
+      </w:pPr>
+      <w:r>
+        <w:t xml:space="preserve">The </w:t>
+      </w:r>
+      <w:r>
+        <w:t>IPT</w:t>
+      </w:r>
+      <w:r>
+        <w:t xml:space="preserve"> package shall provide the following operations:</w:t>
+      </w:r>
+    </w:p>
+    <w:p>
+      <w:pPr>
         <w:pStyle w:val="Heading3"/>
       </w:pPr>
-      <w:bookmarkStart w:id="45" w:name="_Toc476131519"/>
-      <w:bookmarkStart w:id="46" w:name="_Toc501552281"/>
+      <w:bookmarkStart w:id="42" w:name="_Toc476131518"/>
+      <w:bookmarkStart w:id="43" w:name="_Toc501552280"/>
+      <w:r>
+        <w:t>1.8.1 P</w:t>
+      </w:r>
+      <w:r>
+        <w:t xml:space="preserve">rocedure </w:t>
+      </w:r>
+      <w:r>
+        <w:t>Initialise</w:t>
+      </w:r>
+      <w:r>
+        <w:t>;</w:t>
+      </w:r>
+      <w:bookmarkEnd w:id="42"/>
+      <w:bookmarkEnd w:id="43"/>
+    </w:p>
+    <w:p>
+      <w:pPr>
+        <w:pStyle w:val="NoSpacing"/>
+      </w:pPr>
+      <w:r>
+        <w:t xml:space="preserve">The </w:t>
+      </w:r>
+      <w:r>
+        <w:t>Initialise</w:t>
+      </w:r>
+      <w:r>
+        <w:t xml:space="preserve"> routine shall </w:t>
+      </w:r>
+      <w:proofErr w:type="spellStart"/>
+      <w:r>
+        <w:t>initialise</w:t>
+      </w:r>
+      <w:proofErr w:type="spellEnd"/>
+      <w:r>
+        <w:t xml:space="preserve"> all internal state of the class.</w:t>
+      </w:r>
+    </w:p>
+    <w:p>
+      <w:pPr>
+        <w:pStyle w:val="Heading3"/>
+      </w:pPr>
+      <w:bookmarkStart w:id="44" w:name="_Toc476131519"/>
+      <w:bookmarkStart w:id="45" w:name="_Toc501552281"/>
       <w:r>
         <w:t>1.8.2 P</w:t>
       </w:r>
@@ -5644,7 +5696,64 @@
       <w:r>
         <w:t>;</w:t>
       </w:r>
+      <w:bookmarkEnd w:id="44"/>
       <w:bookmarkEnd w:id="45"/>
+    </w:p>
+    <w:p>
+      <w:pPr>
+        <w:pStyle w:val="NoSpacing"/>
+      </w:pPr>
+      <w:r>
+        <w:t>The Schedule_</w:t>
+      </w:r>
+      <w:r>
+        <w:t xml:space="preserve"> </w:t>
+      </w:r>
+      <w:r>
+        <w:t>Phase</w:t>
+      </w:r>
+      <w:r>
+        <w:t xml:space="preserve"> routine shall perform all the tests defined as</w:t>
+      </w:r>
+      <w:r>
+        <w:t xml:space="preserve"> </w:t>
+      </w:r>
+      <w:r>
+        <w:t>IPT</w:t>
+      </w:r>
+      <w:r>
+        <w:t xml:space="preserve"> </w:t>
+      </w:r>
+      <w:r>
+        <w:t xml:space="preserve">Tests in the </w:t>
+      </w:r>
+      <w:r>
+        <w:t xml:space="preserve">ADLAS </w:t>
+      </w:r>
+      <w:r>
+        <w:t>Definition Document</w:t>
+      </w:r>
+      <w:r>
+        <w:t xml:space="preserve">. Once the complete set of tests has been performed, the sequence </w:t>
+      </w:r>
+      <w:r>
+        <w:t>allows passage to the next phase or stops the function</w:t>
+      </w:r>
+      <w:r>
+        <w:t>.</w:t>
+      </w:r>
+    </w:p>
+    <w:p>
+      <w:pPr>
+        <w:pStyle w:val="Heading2"/>
+      </w:pPr>
+      <w:bookmarkStart w:id="46" w:name="_Toc501552282"/>
+      <w:r>
+        <w:t xml:space="preserve">1.9 </w:t>
+      </w:r>
+      <w:r>
+        <w:t>SPT</w:t>
+      </w:r>
       <w:bookmarkEnd w:id="46"/>
     </w:p>
     <w:p>
@@ -5652,55 +5761,57 @@
         <w:pStyle w:val="NoSpacing"/>
       </w:pPr>
       <w:r>
-        <w:t>The Schedule_</w:t>
-      </w:r>
-      <w:r>
-        <w:t xml:space="preserve"> </w:t>
-      </w:r>
-      <w:r>
-        <w:t>Phase</w:t>
-      </w:r>
-      <w:r>
-        <w:t xml:space="preserve"> routine shall perform all the tests defined as</w:t>
-      </w:r>
-      <w:r>
-        <w:t xml:space="preserve"> </w:t>
-      </w:r>
-      <w:r>
-        <w:t>IPT</w:t>
-      </w:r>
-      <w:r>
-        <w:t xml:space="preserve"> </w:t>
-      </w:r>
-      <w:r>
-        <w:t xml:space="preserve">Tests in the </w:t>
-      </w:r>
-      <w:r>
-        <w:t xml:space="preserve">ADLAS </w:t>
-      </w:r>
-      <w:r>
-        <w:t>Definition Document</w:t>
-      </w:r>
-      <w:r>
-        <w:t xml:space="preserve">. Once the complete set of tests has been performed, the sequence </w:t>
-      </w:r>
-      <w:r>
-        <w:t>allows passage to the next phase or stops the function</w:t>
-      </w:r>
-      <w:r>
-        <w:t>.</w:t>
+        <w:t xml:space="preserve">This </w:t>
+      </w:r>
+      <w:r>
+        <w:t xml:space="preserve">static </w:t>
+      </w:r>
+      <w:r>
+        <w:t xml:space="preserve">class controls the execution of the </w:t>
+      </w:r>
+      <w:r>
+        <w:t xml:space="preserve">ADLAS checks </w:t>
+      </w:r>
+      <w:r>
+        <w:t xml:space="preserve">required to be performed during the </w:t>
+      </w:r>
+      <w:r>
+        <w:t>Second</w:t>
+      </w:r>
+      <w:r>
+        <w:t xml:space="preserve"> phase.</w:t>
       </w:r>
     </w:p>
     <w:p>
       <w:pPr>
-        <w:pStyle w:val="Heading2"/>
-      </w:pPr>
-      <w:bookmarkStart w:id="47" w:name="_Toc501552282"/>
-      <w:r>
-        <w:t xml:space="preserve">1.9 </w:t>
+        <w:pStyle w:val="NoSpacing"/>
+      </w:pPr>
+      <w:r>
+        <w:t xml:space="preserve">The </w:t>
       </w:r>
       <w:r>
         <w:t>SPT</w:t>
+      </w:r>
+      <w:r>
+        <w:t xml:space="preserve"> package shall provide the following operations:</w:t>
+      </w:r>
+    </w:p>
+    <w:p>
+      <w:pPr>
+        <w:pStyle w:val="Heading3"/>
+      </w:pPr>
+      <w:bookmarkStart w:id="47" w:name="_Toc501552283"/>
+      <w:r>
+        <w:t>1.9.1 P</w:t>
+      </w:r>
+      <w:r>
+        <w:t xml:space="preserve">rocedure </w:t>
+      </w:r>
+      <w:r>
+        <w:t>Initialise</w:t>
+      </w:r>
+      <w:r>
+        <w:t>;</w:t>
       </w:r>
       <w:bookmarkEnd w:id="47"/>
     </w:p>
@@ -5709,55 +5820,39 @@
         <w:pStyle w:val="NoSpacing"/>
       </w:pPr>
       <w:r>
-        <w:t xml:space="preserve">This </w:t>
-      </w:r>
-      <w:r>
-        <w:t xml:space="preserve">static </w:t>
-      </w:r>
-      <w:r>
-        <w:t xml:space="preserve">class controls the execution of the </w:t>
-      </w:r>
-      <w:r>
-        <w:t xml:space="preserve">ADLAS checks </w:t>
-      </w:r>
-      <w:r>
-        <w:t xml:space="preserve">required to be performed during the </w:t>
-      </w:r>
-      <w:r>
-        <w:t>Second</w:t>
-      </w:r>
-      <w:r>
-        <w:t xml:space="preserve"> phase.</w:t>
+        <w:t xml:space="preserve">The </w:t>
+      </w:r>
+      <w:r>
+        <w:t>Initialise</w:t>
+      </w:r>
+      <w:r>
+        <w:t xml:space="preserve"> routine shall </w:t>
+      </w:r>
+      <w:proofErr w:type="spellStart"/>
+      <w:r>
+        <w:t>initialise</w:t>
+      </w:r>
+      <w:proofErr w:type="spellEnd"/>
+      <w:r>
+        <w:t xml:space="preserve"> all internal state of the class.</w:t>
       </w:r>
     </w:p>
     <w:p>
       <w:pPr>
-        <w:pStyle w:val="NoSpacing"/>
-      </w:pPr>
-      <w:r>
-        <w:t xml:space="preserve">The </w:t>
-      </w:r>
-      <w:r>
-        <w:t>SPT</w:t>
-      </w:r>
-      <w:r>
-        <w:t xml:space="preserve"> package shall provide the following operations:</w:t>
-      </w:r>
-    </w:p>
-    <w:p>
-      <w:pPr>
         <w:pStyle w:val="Heading3"/>
       </w:pPr>
-      <w:bookmarkStart w:id="48" w:name="_Toc501552283"/>
-      <w:r>
-        <w:t>1.9.1 P</w:t>
+      <w:bookmarkStart w:id="48" w:name="_Toc501552284"/>
+      <w:r>
+        <w:t>1.9.2 P</w:t>
       </w:r>
       <w:r>
         <w:t xml:space="preserve">rocedure </w:t>
       </w:r>
-      <w:r>
-        <w:t>Initialise</w:t>
-      </w:r>
+      <w:proofErr w:type="spellStart"/>
+      <w:r>
+        <w:t>Schedule_Phase</w:t>
+      </w:r>
+      <w:proofErr w:type="spellEnd"/>
       <w:r>
         <w:t>;</w:t>
       </w:r>
@@ -5768,43 +5863,60 @@
         <w:pStyle w:val="NoSpacing"/>
       </w:pPr>
       <w:r>
-        <w:t xml:space="preserve">The </w:t>
-      </w:r>
-      <w:proofErr w:type="spellStart"/>
-      <w:r>
-        <w:t>Initialise</w:t>
-      </w:r>
-      <w:proofErr w:type="spellEnd"/>
-      <w:r>
-        <w:t xml:space="preserve"> routine shall </w:t>
-      </w:r>
-      <w:proofErr w:type="spellStart"/>
-      <w:r>
-        <w:t>initialise</w:t>
-      </w:r>
-      <w:proofErr w:type="spellEnd"/>
-      <w:r>
-        <w:t xml:space="preserve"> all internal state of the class.</w:t>
+        <w:t>The Schedule_</w:t>
+      </w:r>
+      <w:r>
+        <w:t xml:space="preserve"> </w:t>
+      </w:r>
+      <w:r>
+        <w:t>Phase</w:t>
+      </w:r>
+      <w:r>
+        <w:t xml:space="preserve"> routine shall perform all the tests defined as</w:t>
+      </w:r>
+      <w:r>
+        <w:t xml:space="preserve"> </w:t>
+      </w:r>
+      <w:r>
+        <w:t>SPT</w:t>
+      </w:r>
+      <w:r>
+        <w:t xml:space="preserve"> </w:t>
+      </w:r>
+      <w:r>
+        <w:t xml:space="preserve">Tests in the </w:t>
+      </w:r>
+      <w:r>
+        <w:t>ADLAS Definition Document</w:t>
+      </w:r>
+      <w:r>
+        <w:t xml:space="preserve">. Once the complete set of tests has been performed, the sequence </w:t>
+      </w:r>
+      <w:r>
+        <w:t>allows passage to the next phase or stops the function.</w:t>
       </w:r>
     </w:p>
     <w:p>
       <w:pPr>
-        <w:pStyle w:val="Heading3"/>
-      </w:pPr>
-      <w:bookmarkStart w:id="49" w:name="_Toc501552284"/>
-      <w:r>
-        <w:t>1.9.2 P</w:t>
-      </w:r>
-      <w:r>
-        <w:t xml:space="preserve">rocedure </w:t>
-      </w:r>
-      <w:proofErr w:type="spellStart"/>
-      <w:r>
-        <w:t>Schedule_Phase</w:t>
-      </w:r>
-      <w:proofErr w:type="spellEnd"/>
-      <w:r>
-        <w:t>;</w:t>
+        <w:pStyle w:val="NoSpacing"/>
+      </w:pPr>
+    </w:p>
+    <w:p>
+      <w:pPr>
+        <w:pStyle w:val="Heading2"/>
+      </w:pPr>
+      <w:bookmarkStart w:id="49" w:name="_Toc501552285"/>
+      <w:r>
+        <w:t>1.</w:t>
+      </w:r>
+      <w:r>
+        <w:t>10</w:t>
+      </w:r>
+      <w:r>
+        <w:t xml:space="preserve"> </w:t>
+      </w:r>
+      <w:r>
+        <w:t>LPT</w:t>
       </w:r>
       <w:bookmarkEnd w:id="49"/>
     </w:p>
@@ -5813,49 +5925,47 @@
         <w:pStyle w:val="NoSpacing"/>
       </w:pPr>
       <w:r>
-        <w:t>The Schedule_</w:t>
-      </w:r>
-      <w:r>
-        <w:t xml:space="preserve"> </w:t>
-      </w:r>
-      <w:r>
-        <w:t>Phase</w:t>
-      </w:r>
-      <w:r>
-        <w:t xml:space="preserve"> routine shall perform all the tests defined as</w:t>
-      </w:r>
-      <w:r>
-        <w:t xml:space="preserve"> </w:t>
-      </w:r>
-      <w:r>
-        <w:t>SPT</w:t>
-      </w:r>
-      <w:r>
-        <w:t xml:space="preserve"> </w:t>
-      </w:r>
-      <w:r>
-        <w:t xml:space="preserve">Tests in the </w:t>
-      </w:r>
-      <w:r>
-        <w:t>ADLAS Definition Document</w:t>
-      </w:r>
-      <w:r>
-        <w:t xml:space="preserve">. Once the complete set of tests has been performed, the sequence </w:t>
-      </w:r>
-      <w:r>
-        <w:t>allows passage to the next phase or stops the function.</w:t>
+        <w:t xml:space="preserve">This </w:t>
+      </w:r>
+      <w:r>
+        <w:t xml:space="preserve">static </w:t>
+      </w:r>
+      <w:r>
+        <w:t xml:space="preserve">class controls the execution of the </w:t>
+      </w:r>
+      <w:r>
+        <w:t xml:space="preserve">ADLAS checks </w:t>
+      </w:r>
+      <w:r>
+        <w:t xml:space="preserve">required to be performed during the </w:t>
+      </w:r>
+      <w:r>
+        <w:t>Third</w:t>
+      </w:r>
+      <w:r>
+        <w:t xml:space="preserve"> phase.</w:t>
       </w:r>
     </w:p>
     <w:p>
       <w:pPr>
         <w:pStyle w:val="NoSpacing"/>
       </w:pPr>
+      <w:r>
+        <w:lastRenderedPageBreak/>
+        <w:t xml:space="preserve">The </w:t>
+      </w:r>
+      <w:r>
+        <w:t>LPT</w:t>
+      </w:r>
+      <w:r>
+        <w:t xml:space="preserve"> package shall provide the following operations:</w:t>
+      </w:r>
     </w:p>
     <w:p>
       <w:pPr>
-        <w:pStyle w:val="Heading2"/>
-      </w:pPr>
-      <w:bookmarkStart w:id="50" w:name="_Toc501552285"/>
+        <w:pStyle w:val="Heading3"/>
+      </w:pPr>
+      <w:bookmarkStart w:id="50" w:name="_Toc501552286"/>
       <w:r>
         <w:t>1.</w:t>
       </w:r>
@@ -5863,10 +5973,16 @@
         <w:t>10</w:t>
       </w:r>
       <w:r>
-        <w:t xml:space="preserve"> </w:t>
-      </w:r>
-      <w:r>
-        <w:t>LPT</w:t>
+        <w:t>.1 P</w:t>
+      </w:r>
+      <w:r>
+        <w:t xml:space="preserve">rocedure </w:t>
+      </w:r>
+      <w:r>
+        <w:t>Initialise</w:t>
+      </w:r>
+      <w:r>
+        <w:t>;</w:t>
       </w:r>
       <w:bookmarkEnd w:id="50"/>
     </w:p>
@@ -5875,62 +5991,45 @@
         <w:pStyle w:val="NoSpacing"/>
       </w:pPr>
       <w:r>
-        <w:t xml:space="preserve">This </w:t>
-      </w:r>
-      <w:r>
-        <w:t xml:space="preserve">static </w:t>
-      </w:r>
-      <w:r>
-        <w:t xml:space="preserve">class controls the execution of the </w:t>
-      </w:r>
-      <w:r>
-        <w:t xml:space="preserve">ADLAS checks </w:t>
-      </w:r>
-      <w:r>
-        <w:t xml:space="preserve">required to be performed during the </w:t>
-      </w:r>
-      <w:r>
-        <w:t>Third</w:t>
-      </w:r>
-      <w:r>
-        <w:t xml:space="preserve"> phase.</w:t>
+        <w:t xml:space="preserve">The </w:t>
+      </w:r>
+      <w:r>
+        <w:t>Initialise</w:t>
+      </w:r>
+      <w:r>
+        <w:t xml:space="preserve"> routine shall </w:t>
+      </w:r>
+      <w:proofErr w:type="spellStart"/>
+      <w:r>
+        <w:t>initialise</w:t>
+      </w:r>
+      <w:proofErr w:type="spellEnd"/>
+      <w:r>
+        <w:t xml:space="preserve"> all internal state of the class.</w:t>
       </w:r>
     </w:p>
     <w:p>
       <w:pPr>
-        <w:pStyle w:val="NoSpacing"/>
-      </w:pPr>
-      <w:r>
-        <w:t xml:space="preserve">The </w:t>
-      </w:r>
-      <w:r>
-        <w:t>LPT</w:t>
-      </w:r>
-      <w:r>
-        <w:t xml:space="preserve"> package shall provide the following operations:</w:t>
-      </w:r>
-    </w:p>
-    <w:p>
-      <w:pPr>
         <w:pStyle w:val="Heading3"/>
       </w:pPr>
-      <w:bookmarkStart w:id="51" w:name="_Toc501552286"/>
-      <w:r>
-        <w:lastRenderedPageBreak/>
+      <w:bookmarkStart w:id="51" w:name="_Toc501552287"/>
+      <w:r>
         <w:t>1.</w:t>
       </w:r>
       <w:r>
         <w:t>10</w:t>
       </w:r>
       <w:r>
-        <w:t>.1 P</w:t>
+        <w:t>.2 P</w:t>
       </w:r>
       <w:r>
         <w:t xml:space="preserve">rocedure </w:t>
       </w:r>
-      <w:r>
-        <w:t>Initialise</w:t>
-      </w:r>
+      <w:proofErr w:type="spellStart"/>
+      <w:r>
+        <w:t>Schedule_Phase</w:t>
+      </w:r>
+      <w:proofErr w:type="spellEnd"/>
       <w:r>
         <w:t>;</w:t>
       </w:r>
@@ -5941,49 +6040,54 @@
         <w:pStyle w:val="NoSpacing"/>
       </w:pPr>
       <w:r>
-        <w:t xml:space="preserve">The </w:t>
-      </w:r>
-      <w:proofErr w:type="spellStart"/>
-      <w:r>
-        <w:t>Initialise</w:t>
-      </w:r>
-      <w:proofErr w:type="spellEnd"/>
-      <w:r>
-        <w:t xml:space="preserve"> routine shall </w:t>
-      </w:r>
-      <w:proofErr w:type="spellStart"/>
-      <w:r>
-        <w:t>initialise</w:t>
-      </w:r>
-      <w:proofErr w:type="spellEnd"/>
-      <w:r>
-        <w:t xml:space="preserve"> all internal state of the class.</w:t>
+        <w:t>The Schedule_</w:t>
+      </w:r>
+      <w:r>
+        <w:t xml:space="preserve"> </w:t>
+      </w:r>
+      <w:r>
+        <w:t>Phase</w:t>
+      </w:r>
+      <w:r>
+        <w:t xml:space="preserve"> routine shall perform all the tests defined as</w:t>
+      </w:r>
+      <w:r>
+        <w:t xml:space="preserve"> </w:t>
+      </w:r>
+      <w:r>
+        <w:t>LPT</w:t>
+      </w:r>
+      <w:r>
+        <w:t xml:space="preserve"> </w:t>
+      </w:r>
+      <w:r>
+        <w:t xml:space="preserve">Tests in the </w:t>
+      </w:r>
+      <w:r>
+        <w:t>ADLAS Definition Document</w:t>
+      </w:r>
+      <w:r>
+        <w:t xml:space="preserve">. Once the complete set of tests has been performed, the sequence </w:t>
+      </w:r>
+      <w:r>
+        <w:t>allows passage to the next phase or stops the function.</w:t>
       </w:r>
     </w:p>
     <w:p>
       <w:pPr>
-        <w:pStyle w:val="Heading3"/>
-      </w:pPr>
-      <w:bookmarkStart w:id="52" w:name="_Toc501552287"/>
-      <w:r>
-        <w:t>1.</w:t>
-      </w:r>
-      <w:r>
-        <w:t>10</w:t>
-      </w:r>
-      <w:r>
-        <w:t>.2 P</w:t>
-      </w:r>
-      <w:r>
-        <w:t xml:space="preserve">rocedure </w:t>
-      </w:r>
-      <w:proofErr w:type="spellStart"/>
-      <w:r>
-        <w:t>Schedule_Phase</w:t>
-      </w:r>
-      <w:proofErr w:type="spellEnd"/>
-      <w:r>
-        <w:t>;</w:t>
+        <w:pStyle w:val="NoSpacing"/>
+      </w:pPr>
+    </w:p>
+    <w:p>
+      <w:pPr>
+        <w:pStyle w:val="Heading2"/>
+      </w:pPr>
+      <w:bookmarkStart w:id="52" w:name="_Toc501552288"/>
+      <w:r>
+        <w:t xml:space="preserve">1.11 </w:t>
+      </w:r>
+      <w:r>
+        <w:t>FPT</w:t>
       </w:r>
       <w:bookmarkEnd w:id="52"/>
     </w:p>
@@ -5992,54 +6096,57 @@
         <w:pStyle w:val="NoSpacing"/>
       </w:pPr>
       <w:r>
-        <w:t>The Schedule_</w:t>
-      </w:r>
-      <w:r>
-        <w:t xml:space="preserve"> </w:t>
-      </w:r>
-      <w:r>
-        <w:t>Phase</w:t>
-      </w:r>
-      <w:r>
-        <w:t xml:space="preserve"> routine shall perform all the tests defined as</w:t>
-      </w:r>
-      <w:r>
-        <w:t xml:space="preserve"> </w:t>
-      </w:r>
-      <w:r>
-        <w:t>LPT</w:t>
-      </w:r>
-      <w:r>
-        <w:t xml:space="preserve"> </w:t>
-      </w:r>
-      <w:r>
-        <w:t xml:space="preserve">Tests in the </w:t>
-      </w:r>
-      <w:r>
-        <w:t>ADLAS Definition Document</w:t>
-      </w:r>
-      <w:r>
-        <w:t xml:space="preserve">. Once the complete set of tests has been performed, the sequence </w:t>
-      </w:r>
-      <w:r>
-        <w:t>allows passage to the next phase or stops the function.</w:t>
+        <w:t xml:space="preserve">This </w:t>
+      </w:r>
+      <w:r>
+        <w:t xml:space="preserve">static </w:t>
+      </w:r>
+      <w:r>
+        <w:t xml:space="preserve">class controls the execution of the </w:t>
+      </w:r>
+      <w:r>
+        <w:t xml:space="preserve">ADLAS checks </w:t>
+      </w:r>
+      <w:r>
+        <w:t xml:space="preserve">required to be performed during the </w:t>
+      </w:r>
+      <w:r>
+        <w:t>Fourth</w:t>
+      </w:r>
+      <w:r>
+        <w:t xml:space="preserve"> phase.</w:t>
       </w:r>
     </w:p>
     <w:p>
       <w:pPr>
         <w:pStyle w:val="NoSpacing"/>
       </w:pPr>
+      <w:r>
+        <w:t xml:space="preserve">The </w:t>
+      </w:r>
+      <w:r>
+        <w:t>FPT</w:t>
+      </w:r>
+      <w:r>
+        <w:t xml:space="preserve"> package shall provide the following operations:</w:t>
+      </w:r>
     </w:p>
     <w:p>
       <w:pPr>
-        <w:pStyle w:val="Heading2"/>
-      </w:pPr>
-      <w:bookmarkStart w:id="53" w:name="_Toc501552288"/>
-      <w:r>
-        <w:t xml:space="preserve">1.11 </w:t>
-      </w:r>
-      <w:r>
-        <w:t>FPT</w:t>
+        <w:pStyle w:val="Heading3"/>
+      </w:pPr>
+      <w:bookmarkStart w:id="53" w:name="_Toc501552289"/>
+      <w:r>
+        <w:t>1.11.1 P</w:t>
+      </w:r>
+      <w:r>
+        <w:t xml:space="preserve">rocedure </w:t>
+      </w:r>
+      <w:r>
+        <w:t>Initialise</w:t>
+      </w:r>
+      <w:r>
+        <w:t>;</w:t>
       </w:r>
       <w:bookmarkEnd w:id="53"/>
     </w:p>
@@ -6048,55 +6155,39 @@
         <w:pStyle w:val="NoSpacing"/>
       </w:pPr>
       <w:r>
-        <w:t xml:space="preserve">This </w:t>
-      </w:r>
-      <w:r>
-        <w:t xml:space="preserve">static </w:t>
-      </w:r>
-      <w:r>
-        <w:t xml:space="preserve">class controls the execution of the </w:t>
-      </w:r>
-      <w:r>
-        <w:t xml:space="preserve">ADLAS checks </w:t>
-      </w:r>
-      <w:r>
-        <w:t xml:space="preserve">required to be performed during the </w:t>
-      </w:r>
-      <w:r>
-        <w:t>Fourth</w:t>
-      </w:r>
-      <w:r>
-        <w:t xml:space="preserve"> phase.</w:t>
+        <w:t xml:space="preserve">The </w:t>
+      </w:r>
+      <w:r>
+        <w:t>Initialise</w:t>
+      </w:r>
+      <w:r>
+        <w:t xml:space="preserve"> routine shall </w:t>
+      </w:r>
+      <w:proofErr w:type="spellStart"/>
+      <w:r>
+        <w:t>initialise</w:t>
+      </w:r>
+      <w:proofErr w:type="spellEnd"/>
+      <w:r>
+        <w:t xml:space="preserve"> all internal state of the class.</w:t>
       </w:r>
     </w:p>
     <w:p>
       <w:pPr>
-        <w:pStyle w:val="NoSpacing"/>
-      </w:pPr>
-      <w:r>
-        <w:t xml:space="preserve">The </w:t>
-      </w:r>
-      <w:r>
-        <w:t>FPT</w:t>
-      </w:r>
-      <w:r>
-        <w:t xml:space="preserve"> package shall provide the following operations:</w:t>
-      </w:r>
-    </w:p>
-    <w:p>
-      <w:pPr>
         <w:pStyle w:val="Heading3"/>
       </w:pPr>
-      <w:bookmarkStart w:id="54" w:name="_Toc501552289"/>
-      <w:r>
-        <w:t>1.11.1 P</w:t>
+      <w:bookmarkStart w:id="54" w:name="_Toc501552290"/>
+      <w:r>
+        <w:t>1.11.2 P</w:t>
       </w:r>
       <w:r>
         <w:t xml:space="preserve">rocedure </w:t>
       </w:r>
-      <w:r>
-        <w:t>Initialise</w:t>
-      </w:r>
+      <w:proofErr w:type="spellStart"/>
+      <w:r>
+        <w:t>Schedule_Phase</w:t>
+      </w:r>
+      <w:proofErr w:type="spellEnd"/>
       <w:r>
         <w:t>;</w:t>
       </w:r>
@@ -6111,101 +6202,113 @@
       </w:r>
       <w:proofErr w:type="spellStart"/>
       <w:r>
-        <w:t>Initialise</w:t>
+        <w:t>Schedule_</w:t>
+      </w:r>
+      <w:r>
+        <w:t>Phase</w:t>
       </w:r>
       <w:proofErr w:type="spellEnd"/>
       <w:r>
-        <w:t xml:space="preserve"> routine shall </w:t>
-      </w:r>
-      <w:proofErr w:type="spellStart"/>
-      <w:r>
-        <w:t>initialise</w:t>
-      </w:r>
-      <w:proofErr w:type="spellEnd"/>
-      <w:r>
-        <w:t xml:space="preserve"> all internal state of the class.</w:t>
+        <w:t xml:space="preserve"> routine shall perform all the tests defined as</w:t>
+      </w:r>
+      <w:r>
+        <w:t xml:space="preserve"> </w:t>
+      </w:r>
+      <w:r>
+        <w:t>FPT</w:t>
+      </w:r>
+      <w:r>
+        <w:t xml:space="preserve"> </w:t>
+      </w:r>
+      <w:r>
+        <w:t xml:space="preserve">Tests in the </w:t>
+      </w:r>
+      <w:r>
+        <w:t>ADLAS Definition Document</w:t>
+      </w:r>
+      <w:r>
+        <w:t xml:space="preserve">. Once the complete set of tests has been performed, the sequence </w:t>
+      </w:r>
+      <w:r>
+        <w:t>allows passage to the next phase or stops the function.</w:t>
       </w:r>
     </w:p>
     <w:p>
       <w:pPr>
-        <w:pStyle w:val="Heading3"/>
-      </w:pPr>
-      <w:bookmarkStart w:id="55" w:name="_Toc501552290"/>
-      <w:r>
-        <w:t>1.11.2 P</w:t>
-      </w:r>
-      <w:r>
-        <w:t xml:space="preserve">rocedure </w:t>
+        <w:pStyle w:val="Heading2"/>
+      </w:pPr>
+      <w:bookmarkStart w:id="55" w:name="_Toc501552291"/>
+      <w:r>
+        <w:t xml:space="preserve">1.12 </w:t>
       </w:r>
       <w:proofErr w:type="spellStart"/>
       <w:r>
-        <w:t>Schedule_Phase</w:t>
-      </w:r>
-      <w:proofErr w:type="spellEnd"/>
-      <w:r>
-        <w:t>;</w:t>
+        <w:t>General_Checks</w:t>
       </w:r>
       <w:bookmarkEnd w:id="55"/>
-    </w:p>
-    <w:p>
-      <w:pPr>
-        <w:pStyle w:val="NoSpacing"/>
-      </w:pPr>
-      <w:r>
-        <w:t xml:space="preserve">The </w:t>
-      </w:r>
-      <w:proofErr w:type="spellStart"/>
-      <w:r>
-        <w:t>Schedule_</w:t>
-      </w:r>
-      <w:r>
-        <w:t>Phase</w:t>
-      </w:r>
-      <w:proofErr w:type="spellEnd"/>
-      <w:r>
-        <w:t xml:space="preserve"> routine shall perform all the tests defined as</w:t>
-      </w:r>
-      <w:r>
-        <w:t xml:space="preserve"> </w:t>
-      </w:r>
-      <w:r>
-        <w:t>FPT</w:t>
-      </w:r>
-      <w:r>
-        <w:t xml:space="preserve"> </w:t>
-      </w:r>
-      <w:r>
-        <w:t xml:space="preserve">Tests in the </w:t>
-      </w:r>
-      <w:r>
-        <w:t>ADLAS Definition Document</w:t>
-      </w:r>
-      <w:r>
-        <w:t xml:space="preserve">. Once the complete set of tests has been performed, the sequence </w:t>
-      </w:r>
-      <w:r>
-        <w:t>allows passage to the next phase or stops the function.</w:t>
-      </w:r>
-    </w:p>
-    <w:p>
-      <w:pPr>
-        <w:pStyle w:val="Heading2"/>
-      </w:pPr>
-      <w:bookmarkStart w:id="56" w:name="_Toc501552291"/>
-      <w:r>
-        <w:t xml:space="preserve">1.12 </w:t>
-      </w:r>
-      <w:proofErr w:type="spellStart"/>
-      <w:r>
-        <w:t>General_Checks</w:t>
-      </w:r>
-      <w:bookmarkEnd w:id="56"/>
       <w:proofErr w:type="spellEnd"/>
     </w:p>
     <w:p>
       <w:r>
         <w:t>This class contains the ADLAS Checks that are mutual to more than one package to save on repeatability of procedures this package will allow cross use.</w:t>
       </w:r>
+    </w:p>
+    <w:p>
+      <w:pPr>
+        <w:pStyle w:val="Heading2"/>
+      </w:pPr>
+      <w:bookmarkStart w:id="56" w:name="_Toc476131531"/>
+      <w:bookmarkStart w:id="57" w:name="_Toc501552295"/>
+      <w:r>
+        <w:t>1</w:t>
+      </w:r>
+      <w:r>
+        <w:t>.13</w:t>
+      </w:r>
+      <w:r>
+        <w:t xml:space="preserve"> Verification Activities</w:t>
+      </w:r>
+      <w:bookmarkEnd w:id="56"/>
+      <w:bookmarkEnd w:id="57"/>
+    </w:p>
+    <w:p>
+      <w:pPr>
+        <w:pStyle w:val="NoSpacing"/>
+      </w:pPr>
+      <w:r>
+        <w:t>I shall perform the following Verification Activities on the Ada packages I develop and provide a test report for each:</w:t>
+      </w:r>
+    </w:p>
+    <w:p>
+      <w:pPr>
+        <w:pStyle w:val="NoSpacing"/>
+        <w:numPr>
+          <w:ilvl w:val="0"/>
+          <w:numId w:val="49"/>
+        </w:numPr>
+      </w:pPr>
+      <w:r>
+        <w:t>Package</w:t>
+      </w:r>
+    </w:p>
+    <w:p>
+      <w:pPr>
+        <w:pStyle w:val="Heading2"/>
+      </w:pPr>
+      <w:bookmarkStart w:id="58" w:name="_Toc476131532"/>
+      <w:bookmarkStart w:id="59" w:name="_Toc501552296"/>
+      <w:r>
+        <w:lastRenderedPageBreak/>
+        <w:t xml:space="preserve">1.12 </w:t>
+      </w:r>
+      <w:r>
+        <w:t xml:space="preserve">Package </w:t>
+      </w:r>
+      <w:r>
+        <w:t>Requirements</w:t>
+      </w:r>
+      <w:bookmarkEnd w:id="58"/>
+      <w:bookmarkEnd w:id="59"/>
     </w:p>
     <w:p>
       <w:pPr>
@@ -6217,277 +6320,13 @@
         <w:spacing w:before="200"/>
         <w:ind w:left="576" w:hanging="576"/>
       </w:pPr>
-      <w:bookmarkStart w:id="57" w:name="_Toc476131527"/>
-      <w:bookmarkStart w:id="58" w:name="_Toc501552292"/>
-      <w:r>
-        <w:t>1.</w:t>
-      </w:r>
-      <w:r>
-        <w:t>13</w:t>
-      </w:r>
-      <w:r>
-        <w:t xml:space="preserve"> </w:t>
-      </w:r>
-      <w:proofErr w:type="spellStart"/>
-      <w:r>
-        <w:t>ADLAS</w:t>
-      </w:r>
-      <w:r>
-        <w:t>_Tests</w:t>
-      </w:r>
-      <w:bookmarkEnd w:id="57"/>
-      <w:bookmarkEnd w:id="58"/>
-      <w:proofErr w:type="spellEnd"/>
-    </w:p>
-    <w:p>
-      <w:pPr>
-        <w:pStyle w:val="NoSpacing"/>
-      </w:pPr>
-      <w:r>
-        <w:t xml:space="preserve">This </w:t>
-      </w:r>
-      <w:r>
-        <w:t>static</w:t>
-      </w:r>
-      <w:r>
-        <w:t xml:space="preserve"> class implements the full suite of </w:t>
-      </w:r>
-      <w:r>
-        <w:t>ADLAS</w:t>
-      </w:r>
-      <w:r>
-        <w:t xml:space="preserve"> tests as defined in the </w:t>
-      </w:r>
-      <w:r>
-        <w:t>ADLAS</w:t>
-      </w:r>
-      <w:r>
-        <w:t xml:space="preserve"> Definition Document and</w:t>
-      </w:r>
-      <w:r>
-        <w:t xml:space="preserve"> </w:t>
-      </w:r>
-      <w:r>
-        <w:t xml:space="preserve">makes them available for use by the </w:t>
-      </w:r>
-      <w:r>
-        <w:t>ADLAS</w:t>
-      </w:r>
-      <w:r>
-        <w:t xml:space="preserve"> </w:t>
-      </w:r>
-      <w:r>
-        <w:t>Scheduler</w:t>
-      </w:r>
-      <w:r>
-        <w:t xml:space="preserve"> objects.</w:t>
-      </w:r>
-    </w:p>
-    <w:p>
-      <w:pPr>
-        <w:pStyle w:val="NoSpacing"/>
-      </w:pPr>
-      <w:r>
-        <w:t xml:space="preserve">In addition to the individual test procedures, the </w:t>
-      </w:r>
-      <w:proofErr w:type="spellStart"/>
-      <w:r>
-        <w:t>ADLAS</w:t>
-      </w:r>
-      <w:r>
-        <w:t>_Tests</w:t>
-      </w:r>
-      <w:proofErr w:type="spellEnd"/>
-      <w:r>
-        <w:t xml:space="preserve"> package shall provide the following interface:</w:t>
-      </w:r>
-    </w:p>
-    <w:p>
-      <w:pPr>
-        <w:pStyle w:val="Heading3"/>
-      </w:pPr>
-      <w:bookmarkStart w:id="59" w:name="_Toc476131528"/>
-      <w:bookmarkStart w:id="60" w:name="_Toc501552293"/>
-      <w:r>
-        <w:t>P</w:t>
-      </w:r>
-      <w:r>
-        <w:t>rocedure</w:t>
-      </w:r>
-      <w:r>
-        <w:t xml:space="preserve"> </w:t>
-      </w:r>
-      <w:r>
-        <w:t>Initialise</w:t>
-      </w:r>
-      <w:r>
-        <w:t>;</w:t>
-      </w:r>
-      <w:bookmarkEnd w:id="59"/>
+      <w:bookmarkStart w:id="60" w:name="_Toc476131533"/>
+      <w:bookmarkStart w:id="61" w:name="_Toc501552297"/>
+      <w:r>
+        <w:t>General Requirements</w:t>
+      </w:r>
       <w:bookmarkEnd w:id="60"/>
-    </w:p>
-    <w:p>
-      <w:pPr>
-        <w:pStyle w:val="NoSpacing"/>
-      </w:pPr>
-      <w:r>
-        <w:t xml:space="preserve">The </w:t>
-      </w:r>
-      <w:proofErr w:type="spellStart"/>
-      <w:r>
-        <w:t>Initialise</w:t>
-      </w:r>
-      <w:proofErr w:type="spellEnd"/>
-      <w:r>
-        <w:t xml:space="preserve"> routine shall </w:t>
-      </w:r>
-      <w:proofErr w:type="spellStart"/>
-      <w:r>
-        <w:t>initialise</w:t>
-      </w:r>
-      <w:proofErr w:type="spellEnd"/>
-      <w:r>
-        <w:t xml:space="preserve"> a</w:t>
-      </w:r>
-      <w:r>
-        <w:t>ll internal state of the class.</w:t>
-      </w:r>
-    </w:p>
-    <w:p>
-      <w:pPr>
-        <w:pStyle w:val="Heading3"/>
-        <w:numPr>
-          <w:ilvl w:val="2"/>
-          <w:numId w:val="0"/>
-        </w:numPr>
-        <w:spacing w:before="200"/>
-        <w:ind w:left="720" w:hanging="720"/>
-      </w:pPr>
-      <w:bookmarkStart w:id="61" w:name="_Toc476131529"/>
-      <w:bookmarkStart w:id="62" w:name="_Toc501552294"/>
-      <w:r>
-        <w:t>P</w:t>
-      </w:r>
-      <w:r>
-        <w:t xml:space="preserve">rocedure </w:t>
-      </w:r>
-      <w:proofErr w:type="spellStart"/>
-      <w:r>
-        <w:t>Read_And_Buffer_Input_Signals</w:t>
-      </w:r>
-      <w:proofErr w:type="spellEnd"/>
-      <w:r>
-        <w:t>;</w:t>
-      </w:r>
       <w:bookmarkEnd w:id="61"/>
-      <w:bookmarkEnd w:id="62"/>
-      <w:r>
-        <w:t xml:space="preserve"> </w:t>
-      </w:r>
-    </w:p>
-    <w:p>
-      <w:pPr>
-        <w:pStyle w:val="NoSpacing"/>
-      </w:pPr>
-      <w:r>
-        <w:t xml:space="preserve">The </w:t>
-      </w:r>
-      <w:proofErr w:type="spellStart"/>
-      <w:r>
-        <w:t>Read_And_Buffer_Input_Signals</w:t>
-      </w:r>
-      <w:proofErr w:type="spellEnd"/>
-      <w:r>
-        <w:t xml:space="preserve"> routine will be called by the Scheduler at the start of the frame and shall read and store a copy of all the necessary registers </w:t>
-      </w:r>
-      <w:proofErr w:type="gramStart"/>
-      <w:r>
-        <w:t>in order to</w:t>
-      </w:r>
-      <w:proofErr w:type="gramEnd"/>
-      <w:r>
-        <w:t xml:space="preserve"> provide a consistent </w:t>
-      </w:r>
-      <w:r>
-        <w:t>set of input values for all the tests.</w:t>
-      </w:r>
-    </w:p>
-    <w:p>
-      <w:pPr>
-        <w:pStyle w:val="NoSpacing"/>
-      </w:pPr>
-    </w:p>
-    <w:p>
-      <w:pPr>
-        <w:pStyle w:val="Heading2"/>
-      </w:pPr>
-      <w:bookmarkStart w:id="63" w:name="_Toc476131531"/>
-      <w:bookmarkStart w:id="64" w:name="_Toc501552295"/>
-      <w:r>
-        <w:t>1.14</w:t>
-      </w:r>
-      <w:r>
-        <w:t xml:space="preserve"> Verification Activities</w:t>
-      </w:r>
-      <w:bookmarkEnd w:id="63"/>
-      <w:bookmarkEnd w:id="64"/>
-    </w:p>
-    <w:p>
-      <w:pPr>
-        <w:pStyle w:val="NoSpacing"/>
-      </w:pPr>
-      <w:r>
-        <w:t>I shall perform the following Verification Activities on the Ada packages I develop and provide a test report for each:</w:t>
-      </w:r>
-    </w:p>
-    <w:p>
-      <w:pPr>
-        <w:pStyle w:val="NoSpacing"/>
-        <w:numPr>
-          <w:ilvl w:val="0"/>
-          <w:numId w:val="49"/>
-        </w:numPr>
-      </w:pPr>
-      <w:r>
-        <w:t>Package</w:t>
-      </w:r>
-    </w:p>
-    <w:p>
-      <w:pPr>
-        <w:pStyle w:val="Heading2"/>
-      </w:pPr>
-      <w:bookmarkStart w:id="65" w:name="_Toc476131532"/>
-      <w:bookmarkStart w:id="66" w:name="_Toc501552296"/>
-      <w:r>
-        <w:lastRenderedPageBreak/>
-        <w:t xml:space="preserve">1.12 </w:t>
-      </w:r>
-      <w:r>
-        <w:t xml:space="preserve">Package </w:t>
-      </w:r>
-      <w:r>
-        <w:t>Requirements</w:t>
-      </w:r>
-      <w:bookmarkEnd w:id="65"/>
-      <w:bookmarkEnd w:id="66"/>
-    </w:p>
-    <w:p>
-      <w:pPr>
-        <w:pStyle w:val="Heading2"/>
-        <w:numPr>
-          <w:ilvl w:val="1"/>
-          <w:numId w:val="0"/>
-        </w:numPr>
-        <w:spacing w:before="200"/>
-        <w:ind w:left="576" w:hanging="576"/>
-      </w:pPr>
-      <w:bookmarkStart w:id="67" w:name="_Toc476131533"/>
-      <w:bookmarkStart w:id="68" w:name="_Toc501552297"/>
-      <w:r>
-        <w:t>General Requirements</w:t>
-      </w:r>
-      <w:bookmarkEnd w:id="67"/>
-      <w:bookmarkEnd w:id="68"/>
     </w:p>
     <w:tbl>
       <w:tblPr>
@@ -6655,16 +6494,16 @@
         <w:spacing w:before="200"/>
         <w:ind w:left="576" w:hanging="576"/>
       </w:pPr>
-      <w:bookmarkStart w:id="69" w:name="_Toc476131534"/>
-      <w:bookmarkStart w:id="70" w:name="_Toc501552298"/>
+      <w:bookmarkStart w:id="62" w:name="_Toc476131534"/>
+      <w:bookmarkStart w:id="63" w:name="_Toc501552298"/>
       <w:r>
         <w:t>IPT</w:t>
       </w:r>
       <w:r>
         <w:t xml:space="preserve"> Requirements</w:t>
       </w:r>
-      <w:bookmarkEnd w:id="69"/>
-      <w:bookmarkEnd w:id="70"/>
+      <w:bookmarkEnd w:id="62"/>
+      <w:bookmarkEnd w:id="63"/>
     </w:p>
     <w:tbl>
       <w:tblPr>
@@ -6992,16 +6831,16 @@
         <w:spacing w:before="200"/>
         <w:ind w:left="576" w:hanging="576"/>
       </w:pPr>
-      <w:bookmarkStart w:id="71" w:name="_Toc476131535"/>
-      <w:bookmarkStart w:id="72" w:name="_Toc501552299"/>
+      <w:bookmarkStart w:id="64" w:name="_Toc476131535"/>
+      <w:bookmarkStart w:id="65" w:name="_Toc501552299"/>
       <w:r>
         <w:t>SPT</w:t>
       </w:r>
       <w:r>
         <w:t xml:space="preserve"> Requirements</w:t>
       </w:r>
-      <w:bookmarkEnd w:id="71"/>
-      <w:bookmarkEnd w:id="72"/>
+      <w:bookmarkEnd w:id="64"/>
+      <w:bookmarkEnd w:id="65"/>
     </w:p>
     <w:tbl>
       <w:tblPr>
@@ -7365,16 +7204,16 @@
         <w:spacing w:before="200"/>
         <w:ind w:left="576" w:hanging="576"/>
       </w:pPr>
-      <w:bookmarkStart w:id="73" w:name="_Toc476131536"/>
-      <w:bookmarkStart w:id="74" w:name="_Toc501552300"/>
+      <w:bookmarkStart w:id="66" w:name="_Toc476131536"/>
+      <w:bookmarkStart w:id="67" w:name="_Toc501552300"/>
       <w:r>
         <w:t>LPT</w:t>
       </w:r>
       <w:r>
         <w:t xml:space="preserve"> Requirements</w:t>
       </w:r>
-      <w:bookmarkEnd w:id="73"/>
-      <w:bookmarkEnd w:id="74"/>
+      <w:bookmarkEnd w:id="66"/>
+      <w:bookmarkEnd w:id="67"/>
     </w:p>
     <w:tbl>
       <w:tblPr>
@@ -7682,12 +7521,12 @@
         <w:spacing w:before="200"/>
         <w:ind w:left="576" w:hanging="576"/>
       </w:pPr>
-      <w:bookmarkStart w:id="75" w:name="_Toc501552301"/>
+      <w:bookmarkStart w:id="68" w:name="_Toc501552301"/>
       <w:r>
         <w:lastRenderedPageBreak/>
         <w:t>FPT Requirements</w:t>
       </w:r>
-      <w:bookmarkEnd w:id="75"/>
+      <w:bookmarkEnd w:id="68"/>
     </w:p>
     <w:p>
       <w:pPr>
@@ -7987,7 +7826,7 @@
         <w:spacing w:before="200"/>
         <w:ind w:left="576" w:hanging="576"/>
       </w:pPr>
-      <w:bookmarkStart w:id="76" w:name="_Toc501552302"/>
+      <w:bookmarkStart w:id="69" w:name="_Toc501552302"/>
       <w:proofErr w:type="spellStart"/>
       <w:r>
         <w:t>General_Checks</w:t>
@@ -7996,7 +7835,7 @@
       <w:r>
         <w:t xml:space="preserve"> Requirements</w:t>
       </w:r>
-      <w:bookmarkEnd w:id="76"/>
+      <w:bookmarkEnd w:id="69"/>
     </w:p>
     <w:p>
       <w:pPr>
@@ -8083,13 +7922,408 @@
     <w:p/>
     <w:p>
       <w:pPr>
+        <w:pStyle w:val="Heading2"/>
+        <w:numPr>
+          <w:ilvl w:val="1"/>
+          <w:numId w:val="0"/>
+        </w:numPr>
+        <w:spacing w:before="200"/>
+        <w:ind w:left="576" w:hanging="576"/>
+      </w:pPr>
+      <w:r>
+        <w:t>Simulation Requirements</w:t>
+      </w:r>
+    </w:p>
+    <w:p>
+      <w:pPr>
+        <w:pStyle w:val="Heading2"/>
+        <w:rPr>
+          <w:rFonts w:asciiTheme="minorHAnsi" w:eastAsiaTheme="minorEastAsia" w:hAnsiTheme="minorHAnsi" w:cstheme="minorBidi"/>
+          <w:b w:val="0"/>
+          <w:sz w:val="22"/>
+          <w:szCs w:val="22"/>
+        </w:rPr>
+      </w:pPr>
+    </w:p>
+    <w:tbl>
+      <w:tblPr>
+        <w:tblW w:w="9354" w:type="dxa"/>
+        <w:tblBorders>
+          <w:top w:val="single" w:sz="4" w:space="0" w:color="auto"/>
+          <w:left w:val="single" w:sz="4" w:space="0" w:color="auto"/>
+          <w:bottom w:val="single" w:sz="4" w:space="0" w:color="auto"/>
+          <w:right w:val="single" w:sz="4" w:space="0" w:color="auto"/>
+          <w:insideH w:val="single" w:sz="4" w:space="0" w:color="auto"/>
+          <w:insideV w:val="single" w:sz="4" w:space="0" w:color="auto"/>
+        </w:tblBorders>
+        <w:tblLayout w:type="fixed"/>
+        <w:tblCellMar>
+          <w:top w:w="57" w:type="dxa"/>
+          <w:left w:w="57" w:type="dxa"/>
+          <w:bottom w:w="57" w:type="dxa"/>
+          <w:right w:w="57" w:type="dxa"/>
+        </w:tblCellMar>
+        <w:tblLook w:val="01E0" w:firstRow="1" w:lastRow="1" w:firstColumn="1" w:lastColumn="1" w:noHBand="0" w:noVBand="0"/>
+      </w:tblPr>
+      <w:tblGrid>
+        <w:gridCol w:w="2551"/>
+        <w:gridCol w:w="6803"/>
+      </w:tblGrid>
+      <w:tr>
+        <w:trPr>
+          <w:tblHeader/>
+        </w:trPr>
+        <w:tc>
+          <w:tcPr>
+            <w:tcW w:w="2551" w:type="dxa"/>
+            <w:shd w:val="clear" w:color="auto" w:fill="auto"/>
+          </w:tcPr>
+          <w:p>
+            <w:pPr>
+              <w:pStyle w:val="NoSpacing"/>
+              <w:keepNext/>
+              <w:rPr>
+                <w:rFonts w:cs="Calibri"/>
+                <w:b/>
+                <w:noProof/>
+              </w:rPr>
+            </w:pPr>
+          </w:p>
+        </w:tc>
+        <w:tc>
+          <w:tcPr>
+            <w:tcW w:w="6803" w:type="dxa"/>
+            <w:shd w:val="clear" w:color="auto" w:fill="auto"/>
+          </w:tcPr>
+          <w:p>
+            <w:pPr>
+              <w:pStyle w:val="NoSpacing"/>
+              <w:keepNext/>
+              <w:rPr>
+                <w:rFonts w:cs="Calibri"/>
+                <w:b/>
+                <w:noProof/>
+              </w:rPr>
+            </w:pPr>
+            <w:r>
+              <w:rPr>
+                <w:rFonts w:cs="Calibri"/>
+                <w:noProof/>
+              </w:rPr>
+              <w:t>Simulation Requirements shall explore various stages of warhead detonation and if possible risks may occur.</w:t>
+            </w:r>
+          </w:p>
+        </w:tc>
+      </w:tr>
+    </w:tbl>
+    <w:p/>
+    <w:p>
+      <w:pPr>
+        <w:pStyle w:val="Heading2"/>
+        <w:numPr>
+          <w:ilvl w:val="1"/>
+          <w:numId w:val="0"/>
+        </w:numPr>
+        <w:spacing w:before="200"/>
+        <w:ind w:left="576" w:hanging="576"/>
+      </w:pPr>
+      <w:r>
+        <w:t>Monitor Requirements</w:t>
+      </w:r>
+    </w:p>
+    <w:p>
+      <w:pPr>
+        <w:pStyle w:val="Heading2"/>
+        <w:rPr>
+          <w:rFonts w:asciiTheme="minorHAnsi" w:eastAsiaTheme="minorEastAsia" w:hAnsiTheme="minorHAnsi" w:cstheme="minorBidi"/>
+          <w:b w:val="0"/>
+          <w:sz w:val="22"/>
+          <w:szCs w:val="22"/>
+        </w:rPr>
+      </w:pPr>
+    </w:p>
+    <w:tbl>
+      <w:tblPr>
+        <w:tblW w:w="9354" w:type="dxa"/>
+        <w:tblBorders>
+          <w:top w:val="single" w:sz="4" w:space="0" w:color="auto"/>
+          <w:left w:val="single" w:sz="4" w:space="0" w:color="auto"/>
+          <w:bottom w:val="single" w:sz="4" w:space="0" w:color="auto"/>
+          <w:right w:val="single" w:sz="4" w:space="0" w:color="auto"/>
+          <w:insideH w:val="single" w:sz="4" w:space="0" w:color="auto"/>
+          <w:insideV w:val="single" w:sz="4" w:space="0" w:color="auto"/>
+        </w:tblBorders>
+        <w:tblLayout w:type="fixed"/>
+        <w:tblCellMar>
+          <w:top w:w="57" w:type="dxa"/>
+          <w:left w:w="57" w:type="dxa"/>
+          <w:bottom w:w="57" w:type="dxa"/>
+          <w:right w:w="57" w:type="dxa"/>
+        </w:tblCellMar>
+        <w:tblLook w:val="01E0" w:firstRow="1" w:lastRow="1" w:firstColumn="1" w:lastColumn="1" w:noHBand="0" w:noVBand="0"/>
+      </w:tblPr>
+      <w:tblGrid>
+        <w:gridCol w:w="2551"/>
+        <w:gridCol w:w="6803"/>
+      </w:tblGrid>
+      <w:tr>
+        <w:trPr>
+          <w:tblHeader/>
+        </w:trPr>
+        <w:tc>
+          <w:tcPr>
+            <w:tcW w:w="2551" w:type="dxa"/>
+            <w:shd w:val="clear" w:color="auto" w:fill="auto"/>
+          </w:tcPr>
+          <w:p>
+            <w:pPr>
+              <w:pStyle w:val="NoSpacing"/>
+              <w:keepNext/>
+              <w:rPr>
+                <w:rFonts w:cs="Calibri"/>
+                <w:b/>
+                <w:noProof/>
+              </w:rPr>
+            </w:pPr>
+          </w:p>
+        </w:tc>
+        <w:tc>
+          <w:tcPr>
+            <w:tcW w:w="6803" w:type="dxa"/>
+            <w:shd w:val="clear" w:color="auto" w:fill="auto"/>
+          </w:tcPr>
+          <w:p>
+            <w:pPr>
+              <w:pStyle w:val="NoSpacing"/>
+              <w:keepNext/>
+              <w:rPr>
+                <w:rFonts w:cs="Calibri"/>
+                <w:b/>
+                <w:noProof/>
+              </w:rPr>
+            </w:pPr>
+            <w:r>
+              <w:rPr>
+                <w:rFonts w:cs="Calibri"/>
+                <w:noProof/>
+              </w:rPr>
+              <w:t>Monitor will adopt the requirements of whichever phase it is called from.</w:t>
+            </w:r>
+          </w:p>
+        </w:tc>
+      </w:tr>
+    </w:tbl>
+    <w:p/>
+    <w:p>
+      <w:pPr>
+        <w:pStyle w:val="Heading2"/>
+        <w:numPr>
+          <w:ilvl w:val="1"/>
+          <w:numId w:val="0"/>
+        </w:numPr>
+        <w:spacing w:before="200"/>
+        <w:ind w:left="576" w:hanging="576"/>
+      </w:pPr>
+      <w:r>
+        <w:t>Failure Requirements</w:t>
+      </w:r>
+    </w:p>
+    <w:p>
+      <w:pPr>
+        <w:pStyle w:val="Heading2"/>
+        <w:rPr>
+          <w:rFonts w:asciiTheme="minorHAnsi" w:eastAsiaTheme="minorEastAsia" w:hAnsiTheme="minorHAnsi" w:cstheme="minorBidi"/>
+          <w:b w:val="0"/>
+          <w:sz w:val="22"/>
+          <w:szCs w:val="22"/>
+        </w:rPr>
+      </w:pPr>
+    </w:p>
+    <w:tbl>
+      <w:tblPr>
+        <w:tblW w:w="9354" w:type="dxa"/>
+        <w:tblBorders>
+          <w:top w:val="single" w:sz="4" w:space="0" w:color="auto"/>
+          <w:left w:val="single" w:sz="4" w:space="0" w:color="auto"/>
+          <w:bottom w:val="single" w:sz="4" w:space="0" w:color="auto"/>
+          <w:right w:val="single" w:sz="4" w:space="0" w:color="auto"/>
+          <w:insideH w:val="single" w:sz="4" w:space="0" w:color="auto"/>
+          <w:insideV w:val="single" w:sz="4" w:space="0" w:color="auto"/>
+        </w:tblBorders>
+        <w:tblLayout w:type="fixed"/>
+        <w:tblCellMar>
+          <w:top w:w="57" w:type="dxa"/>
+          <w:left w:w="57" w:type="dxa"/>
+          <w:bottom w:w="57" w:type="dxa"/>
+          <w:right w:w="57" w:type="dxa"/>
+        </w:tblCellMar>
+        <w:tblLook w:val="01E0" w:firstRow="1" w:lastRow="1" w:firstColumn="1" w:lastColumn="1" w:noHBand="0" w:noVBand="0"/>
+      </w:tblPr>
+      <w:tblGrid>
+        <w:gridCol w:w="2551"/>
+        <w:gridCol w:w="6803"/>
+      </w:tblGrid>
+      <w:tr>
+        <w:trPr>
+          <w:tblHeader/>
+        </w:trPr>
+        <w:tc>
+          <w:tcPr>
+            <w:tcW w:w="2551" w:type="dxa"/>
+            <w:shd w:val="clear" w:color="auto" w:fill="auto"/>
+          </w:tcPr>
+          <w:p>
+            <w:pPr>
+              <w:pStyle w:val="NoSpacing"/>
+              <w:keepNext/>
+              <w:rPr>
+                <w:rFonts w:cs="Calibri"/>
+                <w:b/>
+                <w:noProof/>
+              </w:rPr>
+            </w:pPr>
+          </w:p>
+        </w:tc>
+        <w:tc>
+          <w:tcPr>
+            <w:tcW w:w="6803" w:type="dxa"/>
+            <w:shd w:val="clear" w:color="auto" w:fill="auto"/>
+          </w:tcPr>
+          <w:p>
+            <w:pPr>
+              <w:pStyle w:val="NoSpacing"/>
+              <w:keepNext/>
+              <w:rPr>
+                <w:rFonts w:cs="Calibri"/>
+                <w:b/>
+                <w:noProof/>
+              </w:rPr>
+            </w:pPr>
+            <w:r>
+              <w:rPr>
+                <w:rFonts w:cs="Calibri"/>
+                <w:noProof/>
+              </w:rPr>
+              <w:t>General_Checks will adopt the requirements of whichever phase it is called from.</w:t>
+            </w:r>
+          </w:p>
+        </w:tc>
+      </w:tr>
+    </w:tbl>
+    <w:p/>
+    <w:p>
+      <w:pPr>
+        <w:pStyle w:val="Heading2"/>
+        <w:numPr>
+          <w:ilvl w:val="1"/>
+          <w:numId w:val="0"/>
+        </w:numPr>
+        <w:spacing w:before="200"/>
+        <w:ind w:left="576" w:hanging="576"/>
+      </w:pPr>
+      <w:r>
+        <w:t>Register</w:t>
+      </w:r>
+      <w:r>
+        <w:t xml:space="preserve"> Requirements</w:t>
+      </w:r>
+    </w:p>
+    <w:p>
+      <w:pPr>
+        <w:pStyle w:val="Heading2"/>
+        <w:rPr>
+          <w:rFonts w:asciiTheme="minorHAnsi" w:eastAsiaTheme="minorEastAsia" w:hAnsiTheme="minorHAnsi" w:cstheme="minorBidi"/>
+          <w:b w:val="0"/>
+          <w:sz w:val="22"/>
+          <w:szCs w:val="22"/>
+        </w:rPr>
+      </w:pPr>
+    </w:p>
+    <w:tbl>
+      <w:tblPr>
+        <w:tblW w:w="9354" w:type="dxa"/>
+        <w:tblBorders>
+          <w:top w:val="single" w:sz="4" w:space="0" w:color="auto"/>
+          <w:left w:val="single" w:sz="4" w:space="0" w:color="auto"/>
+          <w:bottom w:val="single" w:sz="4" w:space="0" w:color="auto"/>
+          <w:right w:val="single" w:sz="4" w:space="0" w:color="auto"/>
+          <w:insideH w:val="single" w:sz="4" w:space="0" w:color="auto"/>
+          <w:insideV w:val="single" w:sz="4" w:space="0" w:color="auto"/>
+        </w:tblBorders>
+        <w:tblLayout w:type="fixed"/>
+        <w:tblCellMar>
+          <w:top w:w="57" w:type="dxa"/>
+          <w:left w:w="57" w:type="dxa"/>
+          <w:bottom w:w="57" w:type="dxa"/>
+          <w:right w:w="57" w:type="dxa"/>
+        </w:tblCellMar>
+        <w:tblLook w:val="01E0" w:firstRow="1" w:lastRow="1" w:firstColumn="1" w:lastColumn="1" w:noHBand="0" w:noVBand="0"/>
+      </w:tblPr>
+      <w:tblGrid>
+        <w:gridCol w:w="2551"/>
+        <w:gridCol w:w="6803"/>
+      </w:tblGrid>
+      <w:tr>
+        <w:trPr>
+          <w:tblHeader/>
+        </w:trPr>
+        <w:tc>
+          <w:tcPr>
+            <w:tcW w:w="2551" w:type="dxa"/>
+            <w:shd w:val="clear" w:color="auto" w:fill="auto"/>
+          </w:tcPr>
+          <w:p>
+            <w:pPr>
+              <w:pStyle w:val="NoSpacing"/>
+              <w:keepNext/>
+              <w:rPr>
+                <w:rFonts w:cs="Calibri"/>
+                <w:b/>
+                <w:noProof/>
+              </w:rPr>
+            </w:pPr>
+          </w:p>
+        </w:tc>
+        <w:tc>
+          <w:tcPr>
+            <w:tcW w:w="6803" w:type="dxa"/>
+            <w:shd w:val="clear" w:color="auto" w:fill="auto"/>
+          </w:tcPr>
+          <w:p>
+            <w:pPr>
+              <w:pStyle w:val="NoSpacing"/>
+              <w:keepNext/>
+              <w:rPr>
+                <w:rFonts w:cs="Calibri"/>
+                <w:b/>
+                <w:noProof/>
+              </w:rPr>
+            </w:pPr>
+            <w:r>
+              <w:rPr>
+                <w:rFonts w:cs="Calibri"/>
+                <w:noProof/>
+              </w:rPr>
+              <w:t>Register</w:t>
+            </w:r>
+          </w:p>
+        </w:tc>
+      </w:tr>
+    </w:tbl>
+    <w:p>
+      <w:r>
+        <w:t xml:space="preserve"> </w:t>
+      </w:r>
+    </w:p>
+    <w:p>
+      <w:pPr>
         <w:pStyle w:val="Heading1"/>
       </w:pPr>
-      <w:bookmarkStart w:id="77" w:name="_Toc501552303"/>
+      <w:bookmarkStart w:id="70" w:name="_Toc501552303"/>
       <w:r>
         <w:t>2.0 System Design Packages</w:t>
       </w:r>
-      <w:bookmarkEnd w:id="77"/>
+      <w:bookmarkEnd w:id="70"/>
     </w:p>
     <w:p>
       <w:pPr>
@@ -8098,14 +8332,14 @@
           <w:lang w:val="en-US"/>
         </w:rPr>
       </w:pPr>
-      <w:bookmarkStart w:id="78" w:name="_Toc501552304"/>
+      <w:bookmarkStart w:id="71" w:name="_Toc501552304"/>
       <w:r>
         <w:rPr>
           <w:lang w:val="en-US"/>
         </w:rPr>
         <w:t>2.1 Test ID</w:t>
       </w:r>
-      <w:bookmarkEnd w:id="78"/>
+      <w:bookmarkEnd w:id="71"/>
       <w:r>
         <w:rPr>
           <w:lang w:val="en-US"/>
@@ -8123,21 +8357,57 @@
         <w:rPr>
           <w:lang w:val="en-US"/>
         </w:rPr>
-        <w:t xml:space="preserve">This section will be the explanation of the Test Id that will have a one to many </w:t>
+        <w:t xml:space="preserve">This section will be the explanation of the Test Id that will have a one to </w:t>
       </w:r>
       <w:proofErr w:type="gramStart"/>
       <w:r>
         <w:rPr>
           <w:lang w:val="en-US"/>
         </w:rPr>
-        <w:t>relationship</w:t>
+        <w:t>many relationship</w:t>
       </w:r>
       <w:proofErr w:type="gramEnd"/>
       <w:r>
         <w:rPr>
           <w:lang w:val="en-US"/>
         </w:rPr>
-        <w:t xml:space="preserve"> with a procedure, it will explain how it is identified and how to calculate which package and group the test or procedu</w:t>
+        <w:t xml:space="preserve"> with a </w:t>
+      </w:r>
+      <w:r>
+        <w:rPr>
+          <w:lang w:val="en-US"/>
+        </w:rPr>
+        <w:t>procedure;</w:t>
+      </w:r>
+      <w:r>
+        <w:rPr>
+          <w:lang w:val="en-US"/>
+        </w:rPr>
+        <w:t xml:space="preserve"> it will explain how it is identified and how to calculate which </w:t>
+      </w:r>
+      <w:r>
+        <w:rPr>
+          <w:lang w:val="en-US"/>
+        </w:rPr>
+        <w:t>Group (Package)</w:t>
+      </w:r>
+      <w:r>
+        <w:rPr>
+          <w:lang w:val="en-US"/>
+        </w:rPr>
+        <w:t xml:space="preserve"> and </w:t>
+      </w:r>
+      <w:r>
+        <w:rPr>
+          <w:lang w:val="en-US"/>
+        </w:rPr>
+        <w:t>subgroup (Child Package) the test and</w:t>
+      </w:r>
+      <w:r>
+        <w:rPr>
+          <w:lang w:val="en-US"/>
+        </w:rPr>
+        <w:t xml:space="preserve"> procedu</w:t>
       </w:r>
       <w:r>
         <w:rPr>
@@ -8161,21 +8431,14 @@
         <w:rPr>
           <w:lang w:val="en-US"/>
         </w:rPr>
-        <w:t xml:space="preserve">-digit </w:t>
-      </w:r>
-      <w:proofErr w:type="spellStart"/>
+        <w:t xml:space="preserve">-digit enum character </w:t>
+      </w:r>
       <w:r>
         <w:rPr>
           <w:lang w:val="en-US"/>
         </w:rPr>
-        <w:t>enum</w:t>
-      </w:r>
-      <w:proofErr w:type="spellEnd"/>
-      <w:r>
-        <w:rPr>
-          <w:lang w:val="en-US"/>
-        </w:rPr>
-        <w:t xml:space="preserve"> character prefixed with ID_ for Ada syntax to allow correct </w:t>
+        <w:lastRenderedPageBreak/>
+        <w:t xml:space="preserve">prefixed with ID_ for Ada syntax to allow correct </w:t>
       </w:r>
       <w:r>
         <w:rPr>
@@ -8335,16 +8598,32 @@
         <w:rPr>
           <w:lang w:val="en-US"/>
         </w:rPr>
-        <w:t xml:space="preserve">This value above has 7-digits, the first being the Group for example in Section A will reference that IPT has a group ID offset of 1,000,000 which means any </w:t>
-      </w:r>
-      <w:proofErr w:type="spellStart"/>
+        <w:t>This value above has 8</w:t>
+      </w:r>
+      <w:r>
+        <w:rPr>
+          <w:lang w:val="en-US"/>
+        </w:rPr>
+        <w:t>-digits, the first being the Group for example in Section A will reference that IPT has a group ID offset of 1</w:t>
+      </w:r>
+      <w:r>
+        <w:rPr>
+          <w:lang w:val="en-US"/>
+        </w:rPr>
+        <w:t>0</w:t>
+      </w:r>
+      <w:r>
+        <w:rPr>
+          <w:lang w:val="en-US"/>
+        </w:rPr>
+        <w:t xml:space="preserve">,000,000 which means any </w:t>
+      </w:r>
       <w:r>
         <w:rPr>
           <w:lang w:val="en-US"/>
         </w:rPr>
         <w:t>Test_ID</w:t>
       </w:r>
-      <w:proofErr w:type="spellEnd"/>
       <w:r>
         <w:rPr>
           <w:lang w:val="en-US"/>
@@ -8369,25 +8648,67 @@
         </w:rPr>
         <w:t xml:space="preserve">for example in Section A will reference that IPT has a sub-group ID offset of 100,000 which means any </w:t>
       </w:r>
-      <w:proofErr w:type="spellStart"/>
       <w:r>
         <w:rPr>
           <w:lang w:val="en-US"/>
         </w:rPr>
-        <w:t>Test_ID</w:t>
-      </w:r>
-      <w:proofErr w:type="spellEnd"/>
+        <w:t>Test_ID with a start value of 101</w:t>
+      </w:r>
       <w:r>
         <w:rPr>
           <w:lang w:val="en-US"/>
         </w:rPr>
-        <w:t xml:space="preserve"> with a start value of 101</w:t>
+        <w:t xml:space="preserve"> will be in th</w:t>
       </w:r>
       <w:r>
         <w:rPr>
           <w:lang w:val="en-US"/>
         </w:rPr>
-        <w:t xml:space="preserve"> will be in this group and sub-group 1 of that group. 33 is the procedure key inside the ID this gives it a range 100 tests per sub-group. 444 is the count of tests per procedure and it has a max value of 999 for each procedure.</w:t>
+        <w:t>is group 1 and sub-group 1 of IPT</w:t>
+      </w:r>
+      <w:r>
+        <w:rPr>
+          <w:lang w:val="en-US"/>
+        </w:rPr>
+        <w:t xml:space="preserve"> group. </w:t>
+      </w:r>
+      <w:proofErr w:type="gramStart"/>
+      <w:r>
+        <w:rPr>
+          <w:lang w:val="en-US"/>
+        </w:rPr>
+        <w:t>33</w:t>
+      </w:r>
+      <w:proofErr w:type="gramEnd"/>
+      <w:r>
+        <w:rPr>
+          <w:lang w:val="en-US"/>
+        </w:rPr>
+        <w:t xml:space="preserve"> is the procedure key inside the ID this gives it a range </w:t>
+      </w:r>
+      <w:r>
+        <w:rPr>
+          <w:lang w:val="en-US"/>
+        </w:rPr>
+        <w:t xml:space="preserve">of </w:t>
+      </w:r>
+      <w:r>
+        <w:rPr>
+          <w:lang w:val="en-US"/>
+        </w:rPr>
+        <w:t xml:space="preserve">100 </w:t>
+      </w:r>
+      <w:r>
+        <w:rPr>
+          <w:lang w:val="en-US"/>
+        </w:rPr>
+        <w:t>procedures</w:t>
+      </w:r>
+      <w:r>
+        <w:rPr>
+          <w:lang w:val="en-US"/>
+        </w:rPr>
+        <w:t xml:space="preserve"> per sub-group. 444 is the count of tests per procedure and it has a max value of 999 for each procedure.</w:t>
       </w:r>
     </w:p>
     <w:p>
@@ -8414,7 +8735,7 @@
           <w:lang w:val="en-US"/>
         </w:rPr>
       </w:pPr>
-      <w:bookmarkStart w:id="79" w:name="_Toc501552305"/>
+      <w:bookmarkStart w:id="72" w:name="_Toc501552305"/>
       <w:r>
         <w:rPr>
           <w:lang w:val="en-US"/>
@@ -8434,7 +8755,7 @@
         </w:rPr>
         <w:t xml:space="preserve"> Section A</w:t>
       </w:r>
-      <w:bookmarkEnd w:id="79"/>
+      <w:bookmarkEnd w:id="72"/>
     </w:p>
     <w:tbl>
       <w:tblPr>
@@ -8544,7 +8865,7 @@
                 <w:lang w:val="en-US"/>
               </w:rPr>
             </w:pPr>
-            <w:bookmarkStart w:id="80" w:name="_Hlk501050910"/>
+            <w:bookmarkStart w:id="73" w:name="_Hlk501050910"/>
             <w:r>
               <w:rPr>
                 <w:lang w:val="en-US"/>
@@ -8608,7 +8929,7 @@
           </w:p>
         </w:tc>
       </w:tr>
-      <w:bookmarkEnd w:id="80"/>
+      <w:bookmarkEnd w:id="73"/>
       <w:tr>
         <w:trPr>
           <w:trHeight w:val="380"/>
@@ -10399,26 +10720,23 @@
           <w:lang w:val="en-US"/>
         </w:rPr>
       </w:pPr>
-      <w:bookmarkStart w:id="81" w:name="_Toc501552306"/>
+      <w:bookmarkStart w:id="74" w:name="_Toc501552306"/>
+    </w:p>
+    <w:p>
+      <w:pPr>
+        <w:rPr>
+          <w:rFonts w:asciiTheme="majorHAnsi" w:eastAsiaTheme="majorEastAsia" w:hAnsiTheme="majorHAnsi" w:cstheme="majorBidi"/>
+          <w:b/>
+          <w:sz w:val="26"/>
+          <w:szCs w:val="26"/>
+          <w:lang w:val="en-US"/>
+        </w:rPr>
+      </w:pPr>
       <w:r>
         <w:rPr>
           <w:lang w:val="en-US"/>
         </w:rPr>
-        <w:t>2.3 Section B</w:t>
-      </w:r>
-      <w:bookmarkEnd w:id="81"/>
-    </w:p>
-    <w:p>
-      <w:pPr>
-        <w:rPr>
-          <w:lang w:val="en-US"/>
-        </w:rPr>
-      </w:pPr>
-      <w:r>
-        <w:rPr>
-          <w:lang w:val="en-US"/>
-        </w:rPr>
-        <w:t>Procedures and their algorithms are listed in the Section B&amp;C document.</w:t>
+        <w:br w:type="page"/>
       </w:r>
     </w:p>
     <w:p>
@@ -10428,14 +10746,14 @@
           <w:lang w:val="en-US"/>
         </w:rPr>
       </w:pPr>
-      <w:bookmarkStart w:id="82" w:name="_Toc501552307"/>
       <w:r>
         <w:rPr>
           <w:lang w:val="en-US"/>
         </w:rPr>
-        <w:t>2.4 Section C</w:t>
-      </w:r>
-      <w:bookmarkEnd w:id="82"/>
+        <w:lastRenderedPageBreak/>
+        <w:t>2.3 Section B</w:t>
+      </w:r>
+      <w:bookmarkEnd w:id="74"/>
     </w:p>
     <w:p>
       <w:pPr>
@@ -10447,7 +10765,217 @@
         <w:rPr>
           <w:lang w:val="en-US"/>
         </w:rPr>
-        <w:t>Test Descriptions are listed in the Section B&amp;C document.</w:t>
+        <w:t xml:space="preserve">Phase Test </w:t>
+      </w:r>
+      <w:r>
+        <w:rPr>
+          <w:lang w:val="en-US"/>
+        </w:rPr>
+        <w:t xml:space="preserve">Procedures and their algorithms </w:t>
+      </w:r>
+      <w:proofErr w:type="gramStart"/>
+      <w:r>
+        <w:rPr>
+          <w:lang w:val="en-US"/>
+        </w:rPr>
+        <w:t>are listed</w:t>
+      </w:r>
+      <w:proofErr w:type="gramEnd"/>
+      <w:r>
+        <w:rPr>
+          <w:lang w:val="en-US"/>
+        </w:rPr>
+        <w:t xml:space="preserve"> in the Section B&amp;C document.</w:t>
+      </w:r>
+    </w:p>
+    <w:p>
+      <w:pPr>
+        <w:pStyle w:val="Heading3"/>
+        <w:rPr>
+          <w:lang w:val="en-US"/>
+        </w:rPr>
+      </w:pPr>
+      <w:r>
+        <w:rPr>
+          <w:lang w:val="en-US"/>
+        </w:rPr>
+        <w:t>2.3.1 Register Package</w:t>
+      </w:r>
+    </w:p>
+    <w:tbl>
+      <w:tblPr>
+        <w:tblStyle w:val="TableGrid"/>
+        <w:tblW w:w="0" w:type="auto"/>
+        <w:tblLook w:val="04A0" w:firstRow="1" w:lastRow="0" w:firstColumn="1" w:lastColumn="0" w:noHBand="0" w:noVBand="1"/>
+      </w:tblPr>
+      <w:tblGrid>
+        <w:gridCol w:w="2254"/>
+        <w:gridCol w:w="6762"/>
+      </w:tblGrid>
+      <w:tr>
+        <w:tc>
+          <w:tcPr>
+            <w:tcW w:w="9016" w:type="dxa"/>
+            <w:gridSpan w:val="2"/>
+          </w:tcPr>
+          <w:p>
+            <w:pPr>
+              <w:rPr>
+                <w:lang w:val="en-US"/>
+              </w:rPr>
+            </w:pPr>
+            <w:bookmarkStart w:id="75" w:name="_Toc501552307"/>
+            <w:proofErr w:type="spellStart"/>
+            <w:r>
+              <w:rPr>
+                <w:lang w:val="en-US"/>
+              </w:rPr>
+              <w:t>Register_Types</w:t>
+            </w:r>
+            <w:proofErr w:type="spellEnd"/>
+          </w:p>
+        </w:tc>
+      </w:tr>
+      <w:tr>
+        <w:tc>
+          <w:tcPr>
+            <w:tcW w:w="9016" w:type="dxa"/>
+            <w:gridSpan w:val="2"/>
+          </w:tcPr>
+          <w:p>
+            <w:pPr>
+              <w:rPr>
+                <w:lang w:val="en-US"/>
+              </w:rPr>
+            </w:pPr>
+            <w:r>
+              <w:rPr>
+                <w:lang w:val="en-US"/>
+              </w:rPr>
+              <w:t>Requirements</w:t>
+            </w:r>
+          </w:p>
+        </w:tc>
+      </w:tr>
+      <w:tr>
+        <w:tc>
+          <w:tcPr>
+            <w:tcW w:w="2254" w:type="dxa"/>
+          </w:tcPr>
+          <w:p>
+            <w:pPr>
+              <w:rPr>
+                <w:lang w:val="en-US"/>
+              </w:rPr>
+            </w:pPr>
+            <w:bookmarkStart w:id="76" w:name="_GoBack"/>
+            <w:bookmarkEnd w:id="76"/>
+          </w:p>
+        </w:tc>
+        <w:tc>
+          <w:tcPr>
+            <w:tcW w:w="6762" w:type="dxa"/>
+          </w:tcPr>
+          <w:p>
+            <w:pPr>
+              <w:rPr>
+                <w:lang w:val="en-US"/>
+              </w:rPr>
+            </w:pPr>
+          </w:p>
+        </w:tc>
+      </w:tr>
+      <w:tr>
+        <w:tc>
+          <w:tcPr>
+            <w:tcW w:w="2254" w:type="dxa"/>
+          </w:tcPr>
+          <w:p>
+            <w:pPr>
+              <w:rPr>
+                <w:lang w:val="en-US"/>
+              </w:rPr>
+            </w:pPr>
+          </w:p>
+        </w:tc>
+        <w:tc>
+          <w:tcPr>
+            <w:tcW w:w="6762" w:type="dxa"/>
+          </w:tcPr>
+          <w:p>
+            <w:pPr>
+              <w:rPr>
+                <w:lang w:val="en-US"/>
+              </w:rPr>
+            </w:pPr>
+          </w:p>
+        </w:tc>
+      </w:tr>
+    </w:tbl>
+    <w:p>
+      <w:pPr>
+        <w:rPr>
+          <w:rFonts w:asciiTheme="majorHAnsi" w:eastAsiaTheme="majorEastAsia" w:hAnsiTheme="majorHAnsi" w:cstheme="majorBidi"/>
+          <w:b/>
+          <w:sz w:val="26"/>
+          <w:szCs w:val="26"/>
+          <w:lang w:val="en-US"/>
+        </w:rPr>
+      </w:pPr>
+      <w:r>
+        <w:rPr>
+          <w:lang w:val="en-US"/>
+        </w:rPr>
+        <w:br w:type="page"/>
+      </w:r>
+    </w:p>
+    <w:p>
+      <w:pPr>
+        <w:pStyle w:val="Heading2"/>
+        <w:rPr>
+          <w:lang w:val="en-US"/>
+        </w:rPr>
+      </w:pPr>
+      <w:r>
+        <w:rPr>
+          <w:lang w:val="en-US"/>
+        </w:rPr>
+        <w:lastRenderedPageBreak/>
+        <w:t>2.4 Section C</w:t>
+      </w:r>
+      <w:bookmarkEnd w:id="75"/>
+    </w:p>
+    <w:p>
+      <w:pPr>
+        <w:rPr>
+          <w:lang w:val="en-US"/>
+        </w:rPr>
+      </w:pPr>
+      <w:r>
+        <w:rPr>
+          <w:lang w:val="en-US"/>
+        </w:rPr>
+        <w:t xml:space="preserve">Phase </w:t>
+      </w:r>
+      <w:r>
+        <w:rPr>
+          <w:lang w:val="en-US"/>
+        </w:rPr>
+        <w:t xml:space="preserve">Test Descriptions </w:t>
+      </w:r>
+      <w:proofErr w:type="gramStart"/>
+      <w:r>
+        <w:rPr>
+          <w:lang w:val="en-US"/>
+        </w:rPr>
+        <w:t>are listed</w:t>
+      </w:r>
+      <w:proofErr w:type="gramEnd"/>
+      <w:r>
+        <w:rPr>
+          <w:lang w:val="en-US"/>
+        </w:rPr>
+        <w:t xml:space="preserve"> in the Section B&amp;C document.</w:t>
       </w:r>
     </w:p>
     <w:p>
@@ -10491,7 +11019,7 @@
 </file>
 
 <file path=word/endnotes.xml><?xml version="1.0" encoding="utf-8"?>
-<w:endnotes xmlns:wpc="http://schemas.microsoft.com/office/word/2010/wordprocessingCanvas" xmlns:cx="http://schemas.microsoft.com/office/drawing/2014/chartex" xmlns:cx1="http://schemas.microsoft.com/office/drawing/2015/9/8/chartex" xmlns:cx2="http://schemas.microsoft.com/office/drawing/2015/10/21/chartex" xmlns:cx3="http://schemas.microsoft.com/office/drawing/2016/5/9/chartex" xmlns:cx4="http://schemas.microsoft.com/office/drawing/2016/5/10/chartex" xmlns:cx5="http://schemas.microsoft.com/office/drawing/2016/5/11/chartex" xmlns:cx6="http://schemas.microsoft.com/office/drawing/2016/5/12/chartex" xmlns:cx7="http://schemas.microsoft.com/office/drawing/2016/5/13/chartex" xmlns:cx8="http://schemas.microsoft.com/office/drawing/2016/5/14/chartex" xmlns:mc="http://schemas.openxmlformats.org/markup-compatibility/2006" xmlns:aink="http://schemas.microsoft.com/office/drawing/2016/ink" xmlns:am3d="http://schemas.microsoft.com/office/drawing/2017/model3d" xmlns:o="urn:schemas-microsoft-com:office:office" xmlns:r="http://schemas.openxmlformats.org/officeDocument/2006/relationships" xmlns:m="http://schemas.openxmlformats.org/officeDocument/2006/math" xmlns:v="urn:schemas-microsoft-com:vml" xmlns:wp14="http://schemas.microsoft.com/office/word/2010/wordprocessingDrawing" xmlns:wp="http://schemas.openxmlformats.org/drawingml/2006/wordprocessingDrawing" xmlns:w10="urn:schemas-microsoft-com:office:word" xmlns:w="http://schemas.openxmlformats.org/wordprocessingml/2006/main" xmlns:w14="http://schemas.microsoft.com/office/word/2010/wordml" xmlns:w15="http://schemas.microsoft.com/office/word/2012/wordml" xmlns:w16cid="http://schemas.microsoft.com/office/word/2016/wordml/cid" xmlns:w16se="http://schemas.microsoft.com/office/word/2015/wordml/symex" xmlns:wpg="http://schemas.microsoft.com/office/word/2010/wordprocessingGroup" xmlns:wpi="http://schemas.microsoft.com/office/word/2010/wordprocessingInk" xmlns:wne="http://schemas.microsoft.com/office/word/2006/wordml" xmlns:wps="http://schemas.microsoft.com/office/word/2010/wordprocessingShape" mc:Ignorable="w14 w15 w16se w16cid wp14">
+<w:endnotes xmlns:wpc="http://schemas.microsoft.com/office/word/2010/wordprocessingCanvas" xmlns:cx="http://schemas.microsoft.com/office/drawing/2014/chartex" xmlns:cx1="http://schemas.microsoft.com/office/drawing/2015/9/8/chartex" xmlns:mc="http://schemas.openxmlformats.org/markup-compatibility/2006" xmlns:o="urn:schemas-microsoft-com:office:office" xmlns:r="http://schemas.openxmlformats.org/officeDocument/2006/relationships" xmlns:m="http://schemas.openxmlformats.org/officeDocument/2006/math" xmlns:v="urn:schemas-microsoft-com:vml" xmlns:wp14="http://schemas.microsoft.com/office/word/2010/wordprocessingDrawing" xmlns:wp="http://schemas.openxmlformats.org/drawingml/2006/wordprocessingDrawing" xmlns:w10="urn:schemas-microsoft-com:office:word" xmlns:w="http://schemas.openxmlformats.org/wordprocessingml/2006/main" xmlns:w14="http://schemas.microsoft.com/office/word/2010/wordml" xmlns:w15="http://schemas.microsoft.com/office/word/2012/wordml" xmlns:w16se="http://schemas.microsoft.com/office/word/2015/wordml/symex" xmlns:wpg="http://schemas.microsoft.com/office/word/2010/wordprocessingGroup" xmlns:wpi="http://schemas.microsoft.com/office/word/2010/wordprocessingInk" xmlns:wne="http://schemas.microsoft.com/office/word/2006/wordml" xmlns:wps="http://schemas.microsoft.com/office/word/2010/wordprocessingShape" mc:Ignorable="w14 w15 w16se wp14">
   <w:endnote w:type="separator" w:id="-1">
     <w:p>
       <w:pPr>
@@ -10516,7 +11044,7 @@
 </file>
 
 <file path=word/footer1.xml><?xml version="1.0" encoding="utf-8"?>
-<w:ftr xmlns:wpc="http://schemas.microsoft.com/office/word/2010/wordprocessingCanvas" xmlns:cx="http://schemas.microsoft.com/office/drawing/2014/chartex" xmlns:cx1="http://schemas.microsoft.com/office/drawing/2015/9/8/chartex" xmlns:cx2="http://schemas.microsoft.com/office/drawing/2015/10/21/chartex" xmlns:cx3="http://schemas.microsoft.com/office/drawing/2016/5/9/chartex" xmlns:cx4="http://schemas.microsoft.com/office/drawing/2016/5/10/chartex" xmlns:cx5="http://schemas.microsoft.com/office/drawing/2016/5/11/chartex" xmlns:cx6="http://schemas.microsoft.com/office/drawing/2016/5/12/chartex" xmlns:cx7="http://schemas.microsoft.com/office/drawing/2016/5/13/chartex" xmlns:cx8="http://schemas.microsoft.com/office/drawing/2016/5/14/chartex" xmlns:mc="http://schemas.openxmlformats.org/markup-compatibility/2006" xmlns:aink="http://schemas.microsoft.com/office/drawing/2016/ink" xmlns:am3d="http://schemas.microsoft.com/office/drawing/2017/model3d" xmlns:o="urn:schemas-microsoft-com:office:office" xmlns:r="http://schemas.openxmlformats.org/officeDocument/2006/relationships" xmlns:m="http://schemas.openxmlformats.org/officeDocument/2006/math" xmlns:v="urn:schemas-microsoft-com:vml" xmlns:wp14="http://schemas.microsoft.com/office/word/2010/wordprocessingDrawing" xmlns:wp="http://schemas.openxmlformats.org/drawingml/2006/wordprocessingDrawing" xmlns:w10="urn:schemas-microsoft-com:office:word" xmlns:w="http://schemas.openxmlformats.org/wordprocessingml/2006/main" xmlns:w14="http://schemas.microsoft.com/office/word/2010/wordml" xmlns:w15="http://schemas.microsoft.com/office/word/2012/wordml" xmlns:w16cid="http://schemas.microsoft.com/office/word/2016/wordml/cid" xmlns:w16se="http://schemas.microsoft.com/office/word/2015/wordml/symex" xmlns:wpg="http://schemas.microsoft.com/office/word/2010/wordprocessingGroup" xmlns:wpi="http://schemas.microsoft.com/office/word/2010/wordprocessingInk" xmlns:wne="http://schemas.microsoft.com/office/word/2006/wordml" xmlns:wps="http://schemas.microsoft.com/office/word/2010/wordprocessingShape" mc:Ignorable="w14 w15 w16se w16cid wp14">
+<w:ftr xmlns:wpc="http://schemas.microsoft.com/office/word/2010/wordprocessingCanvas" xmlns:cx="http://schemas.microsoft.com/office/drawing/2014/chartex" xmlns:cx1="http://schemas.microsoft.com/office/drawing/2015/9/8/chartex" xmlns:mc="http://schemas.openxmlformats.org/markup-compatibility/2006" xmlns:o="urn:schemas-microsoft-com:office:office" xmlns:r="http://schemas.openxmlformats.org/officeDocument/2006/relationships" xmlns:m="http://schemas.openxmlformats.org/officeDocument/2006/math" xmlns:v="urn:schemas-microsoft-com:vml" xmlns:wp14="http://schemas.microsoft.com/office/word/2010/wordprocessingDrawing" xmlns:wp="http://schemas.openxmlformats.org/drawingml/2006/wordprocessingDrawing" xmlns:w10="urn:schemas-microsoft-com:office:word" xmlns:w="http://schemas.openxmlformats.org/wordprocessingml/2006/main" xmlns:w14="http://schemas.microsoft.com/office/word/2010/wordml" xmlns:w15="http://schemas.microsoft.com/office/word/2012/wordml" xmlns:w16se="http://schemas.microsoft.com/office/word/2015/wordml/symex" xmlns:wpg="http://schemas.microsoft.com/office/word/2010/wordprocessingGroup" xmlns:wpi="http://schemas.microsoft.com/office/word/2010/wordprocessingInk" xmlns:wne="http://schemas.microsoft.com/office/word/2006/wordml" xmlns:wps="http://schemas.microsoft.com/office/word/2010/wordprocessingShape" mc:Ignorable="w14 w15 w16se wp14">
   <w:sdt>
     <w:sdtPr>
       <w:id w:val="676469558"/>
@@ -10590,7 +11118,7 @@
 </file>
 
 <file path=word/footer2.xml><?xml version="1.0" encoding="utf-8"?>
-<w:ftr xmlns:wpc="http://schemas.microsoft.com/office/word/2010/wordprocessingCanvas" xmlns:cx="http://schemas.microsoft.com/office/drawing/2014/chartex" xmlns:cx1="http://schemas.microsoft.com/office/drawing/2015/9/8/chartex" xmlns:cx2="http://schemas.microsoft.com/office/drawing/2015/10/21/chartex" xmlns:cx3="http://schemas.microsoft.com/office/drawing/2016/5/9/chartex" xmlns:cx4="http://schemas.microsoft.com/office/drawing/2016/5/10/chartex" xmlns:cx5="http://schemas.microsoft.com/office/drawing/2016/5/11/chartex" xmlns:cx6="http://schemas.microsoft.com/office/drawing/2016/5/12/chartex" xmlns:cx7="http://schemas.microsoft.com/office/drawing/2016/5/13/chartex" xmlns:cx8="http://schemas.microsoft.com/office/drawing/2016/5/14/chartex" xmlns:mc="http://schemas.openxmlformats.org/markup-compatibility/2006" xmlns:aink="http://schemas.microsoft.com/office/drawing/2016/ink" xmlns:am3d="http://schemas.microsoft.com/office/drawing/2017/model3d" xmlns:o="urn:schemas-microsoft-com:office:office" xmlns:r="http://schemas.openxmlformats.org/officeDocument/2006/relationships" xmlns:m="http://schemas.openxmlformats.org/officeDocument/2006/math" xmlns:v="urn:schemas-microsoft-com:vml" xmlns:wp14="http://schemas.microsoft.com/office/word/2010/wordprocessingDrawing" xmlns:wp="http://schemas.openxmlformats.org/drawingml/2006/wordprocessingDrawing" xmlns:w10="urn:schemas-microsoft-com:office:word" xmlns:w="http://schemas.openxmlformats.org/wordprocessingml/2006/main" xmlns:w14="http://schemas.microsoft.com/office/word/2010/wordml" xmlns:w15="http://schemas.microsoft.com/office/word/2012/wordml" xmlns:w16cid="http://schemas.microsoft.com/office/word/2016/wordml/cid" xmlns:w16se="http://schemas.microsoft.com/office/word/2015/wordml/symex" xmlns:wpg="http://schemas.microsoft.com/office/word/2010/wordprocessingGroup" xmlns:wpi="http://schemas.microsoft.com/office/word/2010/wordprocessingInk" xmlns:wne="http://schemas.microsoft.com/office/word/2006/wordml" xmlns:wps="http://schemas.microsoft.com/office/word/2010/wordprocessingShape" mc:Ignorable="w14 w15 w16se w16cid wp14">
+<w:ftr xmlns:wpc="http://schemas.microsoft.com/office/word/2010/wordprocessingCanvas" xmlns:cx="http://schemas.microsoft.com/office/drawing/2014/chartex" xmlns:cx1="http://schemas.microsoft.com/office/drawing/2015/9/8/chartex" xmlns:mc="http://schemas.openxmlformats.org/markup-compatibility/2006" xmlns:o="urn:schemas-microsoft-com:office:office" xmlns:r="http://schemas.openxmlformats.org/officeDocument/2006/relationships" xmlns:m="http://schemas.openxmlformats.org/officeDocument/2006/math" xmlns:v="urn:schemas-microsoft-com:vml" xmlns:wp14="http://schemas.microsoft.com/office/word/2010/wordprocessingDrawing" xmlns:wp="http://schemas.openxmlformats.org/drawingml/2006/wordprocessingDrawing" xmlns:w10="urn:schemas-microsoft-com:office:word" xmlns:w="http://schemas.openxmlformats.org/wordprocessingml/2006/main" xmlns:w14="http://schemas.microsoft.com/office/word/2010/wordml" xmlns:w15="http://schemas.microsoft.com/office/word/2012/wordml" xmlns:w16se="http://schemas.microsoft.com/office/word/2015/wordml/symex" xmlns:wpg="http://schemas.microsoft.com/office/word/2010/wordprocessingGroup" xmlns:wpi="http://schemas.microsoft.com/office/word/2010/wordprocessingInk" xmlns:wne="http://schemas.microsoft.com/office/word/2006/wordml" xmlns:wps="http://schemas.microsoft.com/office/word/2010/wordprocessingShape" mc:Ignorable="w14 w15 w16se wp14">
   <w:sdt>
     <w:sdtPr>
       <w:id w:val="676469557"/>
@@ -10630,7 +11158,7 @@
             <w:b/>
             <w:noProof/>
           </w:rPr>
-          <w:t>10</w:t>
+          <w:t>15</w:t>
         </w:r>
         <w:r>
           <w:rPr>
@@ -10664,7 +11192,7 @@
 </file>
 
 <file path=word/footer3.xml><?xml version="1.0" encoding="utf-8"?>
-<w:ftr xmlns:wpc="http://schemas.microsoft.com/office/word/2010/wordprocessingCanvas" xmlns:cx="http://schemas.microsoft.com/office/drawing/2014/chartex" xmlns:cx1="http://schemas.microsoft.com/office/drawing/2015/9/8/chartex" xmlns:cx2="http://schemas.microsoft.com/office/drawing/2015/10/21/chartex" xmlns:cx3="http://schemas.microsoft.com/office/drawing/2016/5/9/chartex" xmlns:cx4="http://schemas.microsoft.com/office/drawing/2016/5/10/chartex" xmlns:cx5="http://schemas.microsoft.com/office/drawing/2016/5/11/chartex" xmlns:cx6="http://schemas.microsoft.com/office/drawing/2016/5/12/chartex" xmlns:cx7="http://schemas.microsoft.com/office/drawing/2016/5/13/chartex" xmlns:cx8="http://schemas.microsoft.com/office/drawing/2016/5/14/chartex" xmlns:mc="http://schemas.openxmlformats.org/markup-compatibility/2006" xmlns:aink="http://schemas.microsoft.com/office/drawing/2016/ink" xmlns:am3d="http://schemas.microsoft.com/office/drawing/2017/model3d" xmlns:o="urn:schemas-microsoft-com:office:office" xmlns:r="http://schemas.openxmlformats.org/officeDocument/2006/relationships" xmlns:m="http://schemas.openxmlformats.org/officeDocument/2006/math" xmlns:v="urn:schemas-microsoft-com:vml" xmlns:wp14="http://schemas.microsoft.com/office/word/2010/wordprocessingDrawing" xmlns:wp="http://schemas.openxmlformats.org/drawingml/2006/wordprocessingDrawing" xmlns:w10="urn:schemas-microsoft-com:office:word" xmlns:w="http://schemas.openxmlformats.org/wordprocessingml/2006/main" xmlns:w14="http://schemas.microsoft.com/office/word/2010/wordml" xmlns:w15="http://schemas.microsoft.com/office/word/2012/wordml" xmlns:w16cid="http://schemas.microsoft.com/office/word/2016/wordml/cid" xmlns:w16se="http://schemas.microsoft.com/office/word/2015/wordml/symex" xmlns:wpg="http://schemas.microsoft.com/office/word/2010/wordprocessingGroup" xmlns:wpi="http://schemas.microsoft.com/office/word/2010/wordprocessingInk" xmlns:wne="http://schemas.microsoft.com/office/word/2006/wordml" xmlns:wps="http://schemas.microsoft.com/office/word/2010/wordprocessingShape" mc:Ignorable="w14 w15 w16se w16cid wp14">
+<w:ftr xmlns:wpc="http://schemas.microsoft.com/office/word/2010/wordprocessingCanvas" xmlns:cx="http://schemas.microsoft.com/office/drawing/2014/chartex" xmlns:cx1="http://schemas.microsoft.com/office/drawing/2015/9/8/chartex" xmlns:mc="http://schemas.openxmlformats.org/markup-compatibility/2006" xmlns:o="urn:schemas-microsoft-com:office:office" xmlns:r="http://schemas.openxmlformats.org/officeDocument/2006/relationships" xmlns:m="http://schemas.openxmlformats.org/officeDocument/2006/math" xmlns:v="urn:schemas-microsoft-com:vml" xmlns:wp14="http://schemas.microsoft.com/office/word/2010/wordprocessingDrawing" xmlns:wp="http://schemas.openxmlformats.org/drawingml/2006/wordprocessingDrawing" xmlns:w10="urn:schemas-microsoft-com:office:word" xmlns:w="http://schemas.openxmlformats.org/wordprocessingml/2006/main" xmlns:w14="http://schemas.microsoft.com/office/word/2010/wordml" xmlns:w15="http://schemas.microsoft.com/office/word/2012/wordml" xmlns:w16se="http://schemas.microsoft.com/office/word/2015/wordml/symex" xmlns:wpg="http://schemas.microsoft.com/office/word/2010/wordprocessingGroup" xmlns:wpi="http://schemas.microsoft.com/office/word/2010/wordprocessingInk" xmlns:wne="http://schemas.microsoft.com/office/word/2006/wordml" xmlns:wps="http://schemas.microsoft.com/office/word/2010/wordprocessingShape" mc:Ignorable="w14 w15 w16se wp14">
   <w:p>
     <w:pPr>
       <w:pStyle w:val="Footer"/>
@@ -10679,7 +11207,7 @@
 </file>
 
 <file path=word/footnotes.xml><?xml version="1.0" encoding="utf-8"?>
-<w:footnotes xmlns:wpc="http://schemas.microsoft.com/office/word/2010/wordprocessingCanvas" xmlns:cx="http://schemas.microsoft.com/office/drawing/2014/chartex" xmlns:cx1="http://schemas.microsoft.com/office/drawing/2015/9/8/chartex" xmlns:cx2="http://schemas.microsoft.com/office/drawing/2015/10/21/chartex" xmlns:cx3="http://schemas.microsoft.com/office/drawing/2016/5/9/chartex" xmlns:cx4="http://schemas.microsoft.com/office/drawing/2016/5/10/chartex" xmlns:cx5="http://schemas.microsoft.com/office/drawing/2016/5/11/chartex" xmlns:cx6="http://schemas.microsoft.com/office/drawing/2016/5/12/chartex" xmlns:cx7="http://schemas.microsoft.com/office/drawing/2016/5/13/chartex" xmlns:cx8="http://schemas.microsoft.com/office/drawing/2016/5/14/chartex" xmlns:mc="http://schemas.openxmlformats.org/markup-compatibility/2006" xmlns:aink="http://schemas.microsoft.com/office/drawing/2016/ink" xmlns:am3d="http://schemas.microsoft.com/office/drawing/2017/model3d" xmlns:o="urn:schemas-microsoft-com:office:office" xmlns:r="http://schemas.openxmlformats.org/officeDocument/2006/relationships" xmlns:m="http://schemas.openxmlformats.org/officeDocument/2006/math" xmlns:v="urn:schemas-microsoft-com:vml" xmlns:wp14="http://schemas.microsoft.com/office/word/2010/wordprocessingDrawing" xmlns:wp="http://schemas.openxmlformats.org/drawingml/2006/wordprocessingDrawing" xmlns:w10="urn:schemas-microsoft-com:office:word" xmlns:w="http://schemas.openxmlformats.org/wordprocessingml/2006/main" xmlns:w14="http://schemas.microsoft.com/office/word/2010/wordml" xmlns:w15="http://schemas.microsoft.com/office/word/2012/wordml" xmlns:w16cid="http://schemas.microsoft.com/office/word/2016/wordml/cid" xmlns:w16se="http://schemas.microsoft.com/office/word/2015/wordml/symex" xmlns:wpg="http://schemas.microsoft.com/office/word/2010/wordprocessingGroup" xmlns:wpi="http://schemas.microsoft.com/office/word/2010/wordprocessingInk" xmlns:wne="http://schemas.microsoft.com/office/word/2006/wordml" xmlns:wps="http://schemas.microsoft.com/office/word/2010/wordprocessingShape" mc:Ignorable="w14 w15 w16se w16cid wp14">
+<w:footnotes xmlns:wpc="http://schemas.microsoft.com/office/word/2010/wordprocessingCanvas" xmlns:cx="http://schemas.microsoft.com/office/drawing/2014/chartex" xmlns:cx1="http://schemas.microsoft.com/office/drawing/2015/9/8/chartex" xmlns:mc="http://schemas.openxmlformats.org/markup-compatibility/2006" xmlns:o="urn:schemas-microsoft-com:office:office" xmlns:r="http://schemas.openxmlformats.org/officeDocument/2006/relationships" xmlns:m="http://schemas.openxmlformats.org/officeDocument/2006/math" xmlns:v="urn:schemas-microsoft-com:vml" xmlns:wp14="http://schemas.microsoft.com/office/word/2010/wordprocessingDrawing" xmlns:wp="http://schemas.openxmlformats.org/drawingml/2006/wordprocessingDrawing" xmlns:w10="urn:schemas-microsoft-com:office:word" xmlns:w="http://schemas.openxmlformats.org/wordprocessingml/2006/main" xmlns:w14="http://schemas.microsoft.com/office/word/2010/wordml" xmlns:w15="http://schemas.microsoft.com/office/word/2012/wordml" xmlns:w16se="http://schemas.microsoft.com/office/word/2015/wordml/symex" xmlns:wpg="http://schemas.microsoft.com/office/word/2010/wordprocessingGroup" xmlns:wpi="http://schemas.microsoft.com/office/word/2010/wordprocessingInk" xmlns:wne="http://schemas.microsoft.com/office/word/2006/wordml" xmlns:wps="http://schemas.microsoft.com/office/word/2010/wordprocessingShape" mc:Ignorable="w14 w15 w16se wp14">
   <w:footnote w:type="separator" w:id="-1">
     <w:p>
       <w:pPr>
@@ -10704,7 +11232,7 @@
 </file>
 
 <file path=word/header1.xml><?xml version="1.0" encoding="utf-8"?>
-<w:hdr xmlns:wpc="http://schemas.microsoft.com/office/word/2010/wordprocessingCanvas" xmlns:cx="http://schemas.microsoft.com/office/drawing/2014/chartex" xmlns:cx1="http://schemas.microsoft.com/office/drawing/2015/9/8/chartex" xmlns:cx2="http://schemas.microsoft.com/office/drawing/2015/10/21/chartex" xmlns:cx3="http://schemas.microsoft.com/office/drawing/2016/5/9/chartex" xmlns:cx4="http://schemas.microsoft.com/office/drawing/2016/5/10/chartex" xmlns:cx5="http://schemas.microsoft.com/office/drawing/2016/5/11/chartex" xmlns:cx6="http://schemas.microsoft.com/office/drawing/2016/5/12/chartex" xmlns:cx7="http://schemas.microsoft.com/office/drawing/2016/5/13/chartex" xmlns:cx8="http://schemas.microsoft.com/office/drawing/2016/5/14/chartex" xmlns:mc="http://schemas.openxmlformats.org/markup-compatibility/2006" xmlns:aink="http://schemas.microsoft.com/office/drawing/2016/ink" xmlns:am3d="http://schemas.microsoft.com/office/drawing/2017/model3d" xmlns:o="urn:schemas-microsoft-com:office:office" xmlns:r="http://schemas.openxmlformats.org/officeDocument/2006/relationships" xmlns:m="http://schemas.openxmlformats.org/officeDocument/2006/math" xmlns:v="urn:schemas-microsoft-com:vml" xmlns:wp14="http://schemas.microsoft.com/office/word/2010/wordprocessingDrawing" xmlns:wp="http://schemas.openxmlformats.org/drawingml/2006/wordprocessingDrawing" xmlns:w10="urn:schemas-microsoft-com:office:word" xmlns:w="http://schemas.openxmlformats.org/wordprocessingml/2006/main" xmlns:w14="http://schemas.microsoft.com/office/word/2010/wordml" xmlns:w15="http://schemas.microsoft.com/office/word/2012/wordml" xmlns:w16cid="http://schemas.microsoft.com/office/word/2016/wordml/cid" xmlns:w16se="http://schemas.microsoft.com/office/word/2015/wordml/symex" xmlns:wpg="http://schemas.microsoft.com/office/word/2010/wordprocessingGroup" xmlns:wpi="http://schemas.microsoft.com/office/word/2010/wordprocessingInk" xmlns:wne="http://schemas.microsoft.com/office/word/2006/wordml" xmlns:wps="http://schemas.microsoft.com/office/word/2010/wordprocessingShape" mc:Ignorable="w14 w15 w16se w16cid wp14">
+<w:hdr xmlns:wpc="http://schemas.microsoft.com/office/word/2010/wordprocessingCanvas" xmlns:cx="http://schemas.microsoft.com/office/drawing/2014/chartex" xmlns:cx1="http://schemas.microsoft.com/office/drawing/2015/9/8/chartex" xmlns:mc="http://schemas.openxmlformats.org/markup-compatibility/2006" xmlns:o="urn:schemas-microsoft-com:office:office" xmlns:r="http://schemas.openxmlformats.org/officeDocument/2006/relationships" xmlns:m="http://schemas.openxmlformats.org/officeDocument/2006/math" xmlns:v="urn:schemas-microsoft-com:vml" xmlns:wp14="http://schemas.microsoft.com/office/word/2010/wordprocessingDrawing" xmlns:wp="http://schemas.openxmlformats.org/drawingml/2006/wordprocessingDrawing" xmlns:w10="urn:schemas-microsoft-com:office:word" xmlns:w="http://schemas.openxmlformats.org/wordprocessingml/2006/main" xmlns:w14="http://schemas.microsoft.com/office/word/2010/wordml" xmlns:w15="http://schemas.microsoft.com/office/word/2012/wordml" xmlns:w16se="http://schemas.microsoft.com/office/word/2015/wordml/symex" xmlns:wpg="http://schemas.microsoft.com/office/word/2010/wordprocessingGroup" xmlns:wpi="http://schemas.microsoft.com/office/word/2010/wordprocessingInk" xmlns:wne="http://schemas.microsoft.com/office/word/2006/wordml" xmlns:wps="http://schemas.microsoft.com/office/word/2010/wordprocessingShape" mc:Ignorable="w14 w15 w16se wp14">
   <w:p>
     <w:pPr>
       <w:pStyle w:val="Header"/>
@@ -10730,7 +11258,7 @@
 </file>
 
 <file path=word/header2.xml><?xml version="1.0" encoding="utf-8"?>
-<w:hdr xmlns:wpc="http://schemas.microsoft.com/office/word/2010/wordprocessingCanvas" xmlns:cx="http://schemas.microsoft.com/office/drawing/2014/chartex" xmlns:cx1="http://schemas.microsoft.com/office/drawing/2015/9/8/chartex" xmlns:cx2="http://schemas.microsoft.com/office/drawing/2015/10/21/chartex" xmlns:cx3="http://schemas.microsoft.com/office/drawing/2016/5/9/chartex" xmlns:cx4="http://schemas.microsoft.com/office/drawing/2016/5/10/chartex" xmlns:cx5="http://schemas.microsoft.com/office/drawing/2016/5/11/chartex" xmlns:cx6="http://schemas.microsoft.com/office/drawing/2016/5/12/chartex" xmlns:cx7="http://schemas.microsoft.com/office/drawing/2016/5/13/chartex" xmlns:cx8="http://schemas.microsoft.com/office/drawing/2016/5/14/chartex" xmlns:mc="http://schemas.openxmlformats.org/markup-compatibility/2006" xmlns:aink="http://schemas.microsoft.com/office/drawing/2016/ink" xmlns:am3d="http://schemas.microsoft.com/office/drawing/2017/model3d" xmlns:o="urn:schemas-microsoft-com:office:office" xmlns:r="http://schemas.openxmlformats.org/officeDocument/2006/relationships" xmlns:m="http://schemas.openxmlformats.org/officeDocument/2006/math" xmlns:v="urn:schemas-microsoft-com:vml" xmlns:wp14="http://schemas.microsoft.com/office/word/2010/wordprocessingDrawing" xmlns:wp="http://schemas.openxmlformats.org/drawingml/2006/wordprocessingDrawing" xmlns:w10="urn:schemas-microsoft-com:office:word" xmlns:w="http://schemas.openxmlformats.org/wordprocessingml/2006/main" xmlns:w14="http://schemas.microsoft.com/office/word/2010/wordml" xmlns:w15="http://schemas.microsoft.com/office/word/2012/wordml" xmlns:w16cid="http://schemas.microsoft.com/office/word/2016/wordml/cid" xmlns:w16se="http://schemas.microsoft.com/office/word/2015/wordml/symex" xmlns:wpg="http://schemas.microsoft.com/office/word/2010/wordprocessingGroup" xmlns:wpi="http://schemas.microsoft.com/office/word/2010/wordprocessingInk" xmlns:wne="http://schemas.microsoft.com/office/word/2006/wordml" xmlns:wps="http://schemas.microsoft.com/office/word/2010/wordprocessingShape" mc:Ignorable="w14 w15 w16se w16cid wp14">
+<w:hdr xmlns:wpc="http://schemas.microsoft.com/office/word/2010/wordprocessingCanvas" xmlns:cx="http://schemas.microsoft.com/office/drawing/2014/chartex" xmlns:cx1="http://schemas.microsoft.com/office/drawing/2015/9/8/chartex" xmlns:mc="http://schemas.openxmlformats.org/markup-compatibility/2006" xmlns:o="urn:schemas-microsoft-com:office:office" xmlns:r="http://schemas.openxmlformats.org/officeDocument/2006/relationships" xmlns:m="http://schemas.openxmlformats.org/officeDocument/2006/math" xmlns:v="urn:schemas-microsoft-com:vml" xmlns:wp14="http://schemas.microsoft.com/office/word/2010/wordprocessingDrawing" xmlns:wp="http://schemas.openxmlformats.org/drawingml/2006/wordprocessingDrawing" xmlns:w10="urn:schemas-microsoft-com:office:word" xmlns:w="http://schemas.openxmlformats.org/wordprocessingml/2006/main" xmlns:w14="http://schemas.microsoft.com/office/word/2010/wordml" xmlns:w15="http://schemas.microsoft.com/office/word/2012/wordml" xmlns:w16se="http://schemas.microsoft.com/office/word/2015/wordml/symex" xmlns:wpg="http://schemas.microsoft.com/office/word/2010/wordprocessingGroup" xmlns:wpi="http://schemas.microsoft.com/office/word/2010/wordprocessingInk" xmlns:wne="http://schemas.microsoft.com/office/word/2006/wordml" xmlns:wps="http://schemas.microsoft.com/office/word/2010/wordprocessingShape" mc:Ignorable="w14 w15 w16se wp14">
   <w:p>
     <w:pPr>
       <w:pStyle w:val="Header"/>
@@ -10766,7 +11294,7 @@
 </file>
 
 <file path=word/numbering.xml><?xml version="1.0" encoding="utf-8"?>
-<w:numbering xmlns:wpc="http://schemas.microsoft.com/office/word/2010/wordprocessingCanvas" xmlns:cx="http://schemas.microsoft.com/office/drawing/2014/chartex" xmlns:cx1="http://schemas.microsoft.com/office/drawing/2015/9/8/chartex" xmlns:cx2="http://schemas.microsoft.com/office/drawing/2015/10/21/chartex" xmlns:cx3="http://schemas.microsoft.com/office/drawing/2016/5/9/chartex" xmlns:cx4="http://schemas.microsoft.com/office/drawing/2016/5/10/chartex" xmlns:cx5="http://schemas.microsoft.com/office/drawing/2016/5/11/chartex" xmlns:cx6="http://schemas.microsoft.com/office/drawing/2016/5/12/chartex" xmlns:cx7="http://schemas.microsoft.com/office/drawing/2016/5/13/chartex" xmlns:cx8="http://schemas.microsoft.com/office/drawing/2016/5/14/chartex" xmlns:mc="http://schemas.openxmlformats.org/markup-compatibility/2006" xmlns:aink="http://schemas.microsoft.com/office/drawing/2016/ink" xmlns:am3d="http://schemas.microsoft.com/office/drawing/2017/model3d" xmlns:o="urn:schemas-microsoft-com:office:office" xmlns:r="http://schemas.openxmlformats.org/officeDocument/2006/relationships" xmlns:m="http://schemas.openxmlformats.org/officeDocument/2006/math" xmlns:v="urn:schemas-microsoft-com:vml" xmlns:wp14="http://schemas.microsoft.com/office/word/2010/wordprocessingDrawing" xmlns:wp="http://schemas.openxmlformats.org/drawingml/2006/wordprocessingDrawing" xmlns:w10="urn:schemas-microsoft-com:office:word" xmlns:w="http://schemas.openxmlformats.org/wordprocessingml/2006/main" xmlns:w14="http://schemas.microsoft.com/office/word/2010/wordml" xmlns:w15="http://schemas.microsoft.com/office/word/2012/wordml" xmlns:w16cid="http://schemas.microsoft.com/office/word/2016/wordml/cid" xmlns:w16se="http://schemas.microsoft.com/office/word/2015/wordml/symex" xmlns:wpg="http://schemas.microsoft.com/office/word/2010/wordprocessingGroup" xmlns:wpi="http://schemas.microsoft.com/office/word/2010/wordprocessingInk" xmlns:wne="http://schemas.microsoft.com/office/word/2006/wordml" xmlns:wps="http://schemas.microsoft.com/office/word/2010/wordprocessingShape" mc:Ignorable="w14 w15 w16se w16cid wp14">
+<w:numbering xmlns:wpc="http://schemas.microsoft.com/office/word/2010/wordprocessingCanvas" xmlns:cx="http://schemas.microsoft.com/office/drawing/2014/chartex" xmlns:cx1="http://schemas.microsoft.com/office/drawing/2015/9/8/chartex" xmlns:mc="http://schemas.openxmlformats.org/markup-compatibility/2006" xmlns:o="urn:schemas-microsoft-com:office:office" xmlns:r="http://schemas.openxmlformats.org/officeDocument/2006/relationships" xmlns:m="http://schemas.openxmlformats.org/officeDocument/2006/math" xmlns:v="urn:schemas-microsoft-com:vml" xmlns:wp14="http://schemas.microsoft.com/office/word/2010/wordprocessingDrawing" xmlns:wp="http://schemas.openxmlformats.org/drawingml/2006/wordprocessingDrawing" xmlns:w10="urn:schemas-microsoft-com:office:word" xmlns:w="http://schemas.openxmlformats.org/wordprocessingml/2006/main" xmlns:w14="http://schemas.microsoft.com/office/word/2010/wordml" xmlns:w15="http://schemas.microsoft.com/office/word/2012/wordml" xmlns:w16se="http://schemas.microsoft.com/office/word/2015/wordml/symex" xmlns:wpg="http://schemas.microsoft.com/office/word/2010/wordprocessingGroup" xmlns:wpi="http://schemas.microsoft.com/office/word/2010/wordprocessingInk" xmlns:wne="http://schemas.microsoft.com/office/word/2006/wordml" xmlns:wps="http://schemas.microsoft.com/office/word/2010/wordprocessingShape" mc:Ignorable="w14 w15 w16se wp14">
   <w:abstractNum w:abstractNumId="0" w15:restartNumberingAfterBreak="0">
     <w:nsid w:val="01DF005C"/>
     <w:multiLevelType w:val="hybridMultilevel"/>
@@ -16467,7 +16995,7 @@
 </file>
 
 <file path=word/styles.xml><?xml version="1.0" encoding="utf-8"?>
-<w:styles xmlns:mc="http://schemas.openxmlformats.org/markup-compatibility/2006" xmlns:r="http://schemas.openxmlformats.org/officeDocument/2006/relationships" xmlns:w="http://schemas.openxmlformats.org/wordprocessingml/2006/main" xmlns:w14="http://schemas.microsoft.com/office/word/2010/wordml" xmlns:w15="http://schemas.microsoft.com/office/word/2012/wordml" xmlns:w16cid="http://schemas.microsoft.com/office/word/2016/wordml/cid" xmlns:w16se="http://schemas.microsoft.com/office/word/2015/wordml/symex" mc:Ignorable="w14 w15 w16se w16cid">
+<w:styles xmlns:mc="http://schemas.openxmlformats.org/markup-compatibility/2006" xmlns:r="http://schemas.openxmlformats.org/officeDocument/2006/relationships" xmlns:w="http://schemas.openxmlformats.org/wordprocessingml/2006/main" xmlns:w14="http://schemas.microsoft.com/office/word/2010/wordml" xmlns:w15="http://schemas.microsoft.com/office/word/2012/wordml" xmlns:w16se="http://schemas.microsoft.com/office/word/2015/wordml/symex" mc:Ignorable="w14 w15 w16se">
   <w:docDefaults>
     <w:rPrDefault>
       <w:rPr>
@@ -16483,7 +17011,7 @@
       </w:pPr>
     </w:pPrDefault>
   </w:docDefaults>
-  <w:latentStyles w:defLockedState="0" w:defUIPriority="99" w:defSemiHidden="0" w:defUnhideWhenUsed="0" w:defQFormat="0" w:count="375">
+  <w:latentStyles w:defLockedState="0" w:defUIPriority="99" w:defSemiHidden="0" w:defUnhideWhenUsed="0" w:defQFormat="0" w:count="371">
     <w:lsdException w:name="Normal" w:uiPriority="0"/>
     <w:lsdException w:name="heading 1" w:uiPriority="0" w:qFormat="1"/>
     <w:lsdException w:name="heading 2" w:semiHidden="1" w:uiPriority="9" w:unhideWhenUsed="1" w:qFormat="1"/>
@@ -16855,10 +17383,6 @@
     <w:lsdException w:name="List Table 5 Dark Accent 6" w:uiPriority="50"/>
     <w:lsdException w:name="List Table 6 Colorful Accent 6" w:uiPriority="51"/>
     <w:lsdException w:name="List Table 7 Colorful Accent 6" w:uiPriority="52"/>
-    <w:lsdException w:name="Mention" w:semiHidden="1" w:unhideWhenUsed="1"/>
-    <w:lsdException w:name="Smart Hyperlink" w:semiHidden="1" w:unhideWhenUsed="1"/>
-    <w:lsdException w:name="Hashtag" w:semiHidden="1" w:unhideWhenUsed="1"/>
-    <w:lsdException w:name="Unresolved Mention" w:semiHidden="1" w:unhideWhenUsed="1"/>
   </w:latentStyles>
   <w:style w:type="paragraph" w:default="1" w:styleId="Normal">
     <w:name w:val="Normal"/>
@@ -18028,7 +18552,7 @@
 </file>
 
 <file path=customXml/itemProps2.xml><?xml version="1.0" encoding="utf-8"?>
-<ds:datastoreItem xmlns:ds="http://schemas.openxmlformats.org/officeDocument/2006/customXml" ds:itemID="{A90A4838-501C-4432-B03C-16938B85AB11}">
+<ds:datastoreItem xmlns:ds="http://schemas.openxmlformats.org/officeDocument/2006/customXml" ds:itemID="{62135661-D83C-4FF2-B795-37DDC383C0B7}">
   <ds:schemaRefs>
     <ds:schemaRef ds:uri="http://schemas.openxmlformats.org/officeDocument/2006/bibliography"/>
   </ds:schemaRefs>

</xml_diff>

<commit_message>
Requirements Other packages commit
</commit_message>
<xml_diff>
--- a/Software Requirements/SRS ADLAS.docx
+++ b/Software Requirements/SRS ADLAS.docx
@@ -269,7 +269,7 @@
                   </wp:anchor>
                 </w:drawing>
               </mc:Choice>
-              <mc:Fallback xmlns:w16cid="http://schemas.microsoft.com/office/word/2016/wordml/cid" xmlns:am3d="http://schemas.microsoft.com/office/drawing/2017/model3d" xmlns:aink="http://schemas.microsoft.com/office/drawing/2016/ink" xmlns:cx8="http://schemas.microsoft.com/office/drawing/2016/5/14/chartex" xmlns:cx7="http://schemas.microsoft.com/office/drawing/2016/5/13/chartex" xmlns:cx6="http://schemas.microsoft.com/office/drawing/2016/5/12/chartex" xmlns:cx5="http://schemas.microsoft.com/office/drawing/2016/5/11/chartex" xmlns:cx4="http://schemas.microsoft.com/office/drawing/2016/5/10/chartex" xmlns:cx3="http://schemas.microsoft.com/office/drawing/2016/5/9/chartex" xmlns:cx2="http://schemas.microsoft.com/office/drawing/2015/10/21/chartex">
+              <mc:Fallback xmlns:cx2="http://schemas.microsoft.com/office/drawing/2015/10/21/chartex" xmlns:cx3="http://schemas.microsoft.com/office/drawing/2016/5/9/chartex" xmlns:cx4="http://schemas.microsoft.com/office/drawing/2016/5/10/chartex" xmlns:cx5="http://schemas.microsoft.com/office/drawing/2016/5/11/chartex" xmlns:cx6="http://schemas.microsoft.com/office/drawing/2016/5/12/chartex" xmlns:cx7="http://schemas.microsoft.com/office/drawing/2016/5/13/chartex" xmlns:cx8="http://schemas.microsoft.com/office/drawing/2016/5/14/chartex" xmlns:aink="http://schemas.microsoft.com/office/drawing/2016/ink" xmlns:am3d="http://schemas.microsoft.com/office/drawing/2017/model3d" xmlns:w16cid="http://schemas.microsoft.com/office/word/2016/wordml/cid">
                 <w:pict>
                   <v:group w14:anchorId="527D1CD7" id="Group 149" o:spid="_x0000_s1026" style="position:absolute;margin-left:0;margin-top:0;width:8in;height:95.7pt;z-index:251671040;mso-width-percent:941;mso-height-percent:121;mso-top-percent:23;mso-position-horizontal:center;mso-position-horizontal-relative:page;mso-position-vertical-relative:page;mso-width-percent:941;mso-height-percent:121;mso-top-percent:23" coordorigin="" coordsize="73152,12161" o:gfxdata="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">
                     <v:shape id="Rectangle 51" o:spid="_x0000_s1027" style="position:absolute;width:73152;height:11303;visibility:visible;mso-wrap-style:square;v-text-anchor:middle" coordsize="7312660,1129665" o:gfxdata="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" path="m,l7312660,r,1129665l3619500,733425,,1091565,,xe" fillcolor="#4f81bd [3204]" stroked="f" strokeweight="2pt">
@@ -401,6 +401,7 @@
                                   <w:dataBinding w:prefixMappings="xmlns:ns0='http://purl.org/dc/elements/1.1/' xmlns:ns1='http://schemas.openxmlformats.org/package/2006/metadata/core-properties' " w:xpath="/ns1:coreProperties[1]/ns0:subject[1]" w:storeItemID="{6C3C8BC8-F283-45AE-878A-BAB7291924A1}"/>
                                   <w:text/>
                                 </w:sdtPr>
+                                <w:sdtEndPr/>
                                 <w:sdtContent>
                                   <w:p>
                                     <w:pPr>
@@ -506,6 +507,7 @@
                             <w:dataBinding w:prefixMappings="xmlns:ns0='http://purl.org/dc/elements/1.1/' xmlns:ns1='http://schemas.openxmlformats.org/package/2006/metadata/core-properties' " w:xpath="/ns1:coreProperties[1]/ns0:subject[1]" w:storeItemID="{6C3C8BC8-F283-45AE-878A-BAB7291924A1}"/>
                             <w:text/>
                           </w:sdtPr>
+                          <w:sdtEndPr/>
                           <w:sdtContent>
                             <w:p>
                               <w:pPr>
@@ -579,11 +581,7 @@
         <w:t>crea</w:t>
       </w:r>
       <w:r>
-        <w:t xml:space="preserve">te, develop and test a </w:t>
-      </w:r>
-      <w:proofErr w:type="gramStart"/>
-      <w:r>
-        <w:t>missile</w:t>
+        <w:t>te, develop and test a missile</w:t>
       </w:r>
       <w:r>
         <w:t xml:space="preserve"> </w:t>
@@ -592,11 +590,7 @@
         <w:t xml:space="preserve">safety check </w:t>
       </w:r>
       <w:r>
-        <w:t>system</w:t>
-      </w:r>
-      <w:proofErr w:type="gramEnd"/>
-      <w:r>
-        <w:t xml:space="preserve"> that will </w:t>
+        <w:t xml:space="preserve">system that will </w:t>
       </w:r>
       <w:r>
         <w:t>run through tests on the various parts of the projectile</w:t>
@@ -691,15 +685,7 @@
         <w:t xml:space="preserve">system </w:t>
       </w:r>
       <w:r>
-        <w:t xml:space="preserve">tested </w:t>
-      </w:r>
-      <w:proofErr w:type="gramStart"/>
-      <w:r>
-        <w:t>and also</w:t>
-      </w:r>
-      <w:proofErr w:type="gramEnd"/>
-      <w:r>
-        <w:t xml:space="preserve"> to seek a final evaluation of what is happening.</w:t>
+        <w:t>tested and also to seek a final evaluation of what is happening.</w:t>
       </w:r>
     </w:p>
     <w:p>
@@ -4527,15 +4513,7 @@
         <w:t xml:space="preserve"> It has become apparent that missiles can be fired from any point of the earth and with the speed capabilities and high probability of not being able to destroy the object before it hits its intended target</w:t>
       </w:r>
       <w:r>
-        <w:t xml:space="preserve">. I wanted to focus on something I found fascinating and </w:t>
-      </w:r>
-      <w:proofErr w:type="gramStart"/>
-      <w:r>
-        <w:t>to really look</w:t>
-      </w:r>
-      <w:proofErr w:type="gramEnd"/>
-      <w:r>
-        <w:t xml:space="preserve"> </w:t>
+        <w:t xml:space="preserve">. I wanted to focus on something I found fascinating and to really look </w:t>
       </w:r>
       <w:r>
         <w:t>at how</w:t>
@@ -5004,15 +4982,7 @@
         <w:t>clusions for the project</w:t>
       </w:r>
       <w:r>
-        <w:t xml:space="preserve"> – Explain the positives and negatives for the project and whether the </w:t>
-      </w:r>
-      <w:proofErr w:type="gramStart"/>
-      <w:r>
-        <w:t>end product</w:t>
-      </w:r>
-      <w:proofErr w:type="gramEnd"/>
-      <w:r>
-        <w:t xml:space="preserve"> matched the design set out.</w:t>
+        <w:t xml:space="preserve"> – Explain the positives and negatives for the project and whether the end product matched the design set out.</w:t>
       </w:r>
     </w:p>
     <w:p>
@@ -5309,15 +5279,7 @@
         <w:t>I</w:t>
       </w:r>
       <w:r>
-        <w:t xml:space="preserve"> will provide an </w:t>
-      </w:r>
-      <w:proofErr w:type="spellStart"/>
-      <w:r>
-        <w:t>AdaCore</w:t>
-      </w:r>
-      <w:proofErr w:type="spellEnd"/>
-      <w:r>
-        <w:t xml:space="preserve"> Target Build environment. This will enable </w:t>
+        <w:t xml:space="preserve"> will provide an AdaCore Target Build environment. This will enable </w:t>
       </w:r>
       <w:r>
         <w:t xml:space="preserve">us </w:t>
@@ -5331,15 +5293,7 @@
         <w:pStyle w:val="NoSpacing"/>
       </w:pPr>
       <w:r>
-        <w:t xml:space="preserve">An </w:t>
-      </w:r>
-      <w:proofErr w:type="spellStart"/>
-      <w:r>
-        <w:t>AdaCore</w:t>
-      </w:r>
-      <w:proofErr w:type="spellEnd"/>
-      <w:r>
-        <w:t xml:space="preserve"> Native Build environment will enable this system to be compiled and allow the code to be used for testing purposes such as Unit Testing.</w:t>
+        <w:t>An AdaCore Native Build environment will enable this system to be compiled and allow the code to be used for testing purposes such as Unit Testing.</w:t>
       </w:r>
     </w:p>
     <w:p>
@@ -5352,23 +5306,7 @@
         <w:pStyle w:val="NoSpacing"/>
       </w:pPr>
       <w:r>
-        <w:t xml:space="preserve">In order to continue to maintain the signal to register bit mapping in a single place, it </w:t>
-      </w:r>
-      <w:proofErr w:type="gramStart"/>
-      <w:r>
-        <w:t>is expected</w:t>
-      </w:r>
-      <w:proofErr w:type="gramEnd"/>
-      <w:r>
-        <w:t xml:space="preserve"> that the Release </w:t>
-      </w:r>
-      <w:proofErr w:type="spellStart"/>
-      <w:r>
-        <w:t>DevBase</w:t>
-      </w:r>
-      <w:proofErr w:type="spellEnd"/>
-      <w:r>
-        <w:t xml:space="preserve"> packages should use the </w:t>
+        <w:t xml:space="preserve">In order to continue to maintain the signal to register bit mapping in a single place, it is expected that the Release DevBase packages should use the </w:t>
       </w:r>
       <w:r>
         <w:t xml:space="preserve">Register </w:t>
@@ -5456,7 +5394,6 @@
           <w:numId w:val="48"/>
         </w:numPr>
       </w:pPr>
-      <w:proofErr w:type="spellStart"/>
       <w:r>
         <w:t>General</w:t>
       </w:r>
@@ -5466,7 +5403,6 @@
       <w:r>
         <w:t>Checks</w:t>
       </w:r>
-      <w:proofErr w:type="spellEnd"/>
     </w:p>
     <w:p>
       <w:pPr>
@@ -5538,15 +5474,7 @@
         <w:pStyle w:val="NoSpacing"/>
       </w:pPr>
       <w:r>
-        <w:t xml:space="preserve">The different phases of ADLAS tests </w:t>
-      </w:r>
-      <w:proofErr w:type="gramStart"/>
-      <w:r>
-        <w:t>will be scheduled</w:t>
-      </w:r>
-      <w:proofErr w:type="gramEnd"/>
-      <w:r>
-        <w:t xml:space="preserve"> by the Schedule package. This Scheduler package will decide which Phase routines to call as well as when to call them based on the information in the ADLAS Definition Document.</w:t>
+        <w:t>The different phases of ADLAS tests will be scheduled by the Schedule package. This Scheduler package will decide which Phase routines to call as well as when to call them based on the information in the ADLAS Definition Document.</w:t>
       </w:r>
       <w:r>
         <w:t xml:space="preserve"> </w:t>
@@ -5562,11 +5490,9 @@
       <w:r>
         <w:t xml:space="preserve">Each ADLAS Test will perform its required check, checking the appropriate register bits, and reporting any failure by calling the </w:t>
       </w:r>
-      <w:proofErr w:type="spellStart"/>
       <w:r>
         <w:t>failure_log-log_failure</w:t>
       </w:r>
-      <w:proofErr w:type="spellEnd"/>
       <w:r>
         <w:t xml:space="preserve"> routine with a Fault Data Record. The content of the fields of the Fault Data Record is defined in the </w:t>
       </w:r>
@@ -5662,15 +5588,7 @@
         <w:t>Initialise</w:t>
       </w:r>
       <w:r>
-        <w:t xml:space="preserve"> routine shall </w:t>
-      </w:r>
-      <w:proofErr w:type="spellStart"/>
-      <w:r>
-        <w:t>initialise</w:t>
-      </w:r>
-      <w:proofErr w:type="spellEnd"/>
-      <w:r>
-        <w:t xml:space="preserve"> all internal state of the class.</w:t>
+        <w:t xml:space="preserve"> routine shall initialise all internal state of the class.</w:t>
       </w:r>
     </w:p>
     <w:p>
@@ -5683,16 +5601,11 @@
         <w:t>1.8.2 P</w:t>
       </w:r>
       <w:r>
-        <w:t xml:space="preserve">rocedure </w:t>
-      </w:r>
-      <w:proofErr w:type="spellStart"/>
-      <w:r>
-        <w:t>Schedule_</w:t>
+        <w:t>rocedure Schedule_</w:t>
       </w:r>
       <w:r>
         <w:t>Phase</w:t>
       </w:r>
-      <w:proofErr w:type="spellEnd"/>
       <w:r>
         <w:t>;</w:t>
       </w:r>
@@ -5826,15 +5739,7 @@
         <w:t>Initialise</w:t>
       </w:r>
       <w:r>
-        <w:t xml:space="preserve"> routine shall </w:t>
-      </w:r>
-      <w:proofErr w:type="spellStart"/>
-      <w:r>
-        <w:t>initialise</w:t>
-      </w:r>
-      <w:proofErr w:type="spellEnd"/>
-      <w:r>
-        <w:t xml:space="preserve"> all internal state of the class.</w:t>
+        <w:t xml:space="preserve"> routine shall initialise all internal state of the class.</w:t>
       </w:r>
     </w:p>
     <w:p>
@@ -5846,15 +5751,7 @@
         <w:t>1.9.2 P</w:t>
       </w:r>
       <w:r>
-        <w:t xml:space="preserve">rocedure </w:t>
-      </w:r>
-      <w:proofErr w:type="spellStart"/>
-      <w:r>
-        <w:t>Schedule_Phase</w:t>
-      </w:r>
-      <w:proofErr w:type="spellEnd"/>
-      <w:r>
-        <w:t>;</w:t>
+        <w:t>rocedure Schedule_Phase;</w:t>
       </w:r>
       <w:bookmarkEnd w:id="48"/>
     </w:p>
@@ -5997,15 +5894,7 @@
         <w:t>Initialise</w:t>
       </w:r>
       <w:r>
-        <w:t xml:space="preserve"> routine shall </w:t>
-      </w:r>
-      <w:proofErr w:type="spellStart"/>
-      <w:r>
-        <w:t>initialise</w:t>
-      </w:r>
-      <w:proofErr w:type="spellEnd"/>
-      <w:r>
-        <w:t xml:space="preserve"> all internal state of the class.</w:t>
+        <w:t xml:space="preserve"> routine shall initialise all internal state of the class.</w:t>
       </w:r>
     </w:p>
     <w:p>
@@ -6023,15 +5912,7 @@
         <w:t>.2 P</w:t>
       </w:r>
       <w:r>
-        <w:t xml:space="preserve">rocedure </w:t>
-      </w:r>
-      <w:proofErr w:type="spellStart"/>
-      <w:r>
-        <w:t>Schedule_Phase</w:t>
-      </w:r>
-      <w:proofErr w:type="spellEnd"/>
-      <w:r>
-        <w:t>;</w:t>
+        <w:t>rocedure Schedule_Phase;</w:t>
       </w:r>
       <w:bookmarkEnd w:id="51"/>
     </w:p>
@@ -6161,15 +6042,7 @@
         <w:t>Initialise</w:t>
       </w:r>
       <w:r>
-        <w:t xml:space="preserve"> routine shall </w:t>
-      </w:r>
-      <w:proofErr w:type="spellStart"/>
-      <w:r>
-        <w:t>initialise</w:t>
-      </w:r>
-      <w:proofErr w:type="spellEnd"/>
-      <w:r>
-        <w:t xml:space="preserve"> all internal state of the class.</w:t>
+        <w:t xml:space="preserve"> routine shall initialise all internal state of the class.</w:t>
       </w:r>
     </w:p>
     <w:p>
@@ -6181,15 +6054,7 @@
         <w:t>1.11.2 P</w:t>
       </w:r>
       <w:r>
-        <w:t xml:space="preserve">rocedure </w:t>
-      </w:r>
-      <w:proofErr w:type="spellStart"/>
-      <w:r>
-        <w:t>Schedule_Phase</w:t>
-      </w:r>
-      <w:proofErr w:type="spellEnd"/>
-      <w:r>
-        <w:t>;</w:t>
+        <w:t>rocedure Schedule_Phase;</w:t>
       </w:r>
       <w:bookmarkEnd w:id="54"/>
     </w:p>
@@ -6198,16 +6063,11 @@
         <w:pStyle w:val="NoSpacing"/>
       </w:pPr>
       <w:r>
-        <w:t xml:space="preserve">The </w:t>
-      </w:r>
-      <w:proofErr w:type="spellStart"/>
-      <w:r>
-        <w:t>Schedule_</w:t>
+        <w:t>The Schedule_</w:t>
       </w:r>
       <w:r>
         <w:t>Phase</w:t>
       </w:r>
-      <w:proofErr w:type="spellEnd"/>
       <w:r>
         <w:t xml:space="preserve"> routine shall perform all the tests defined as</w:t>
       </w:r>
@@ -6239,14 +6099,9 @@
       </w:pPr>
       <w:bookmarkStart w:id="55" w:name="_Toc501552291"/>
       <w:r>
-        <w:t xml:space="preserve">1.12 </w:t>
-      </w:r>
-      <w:proofErr w:type="spellStart"/>
-      <w:r>
-        <w:t>General_Checks</w:t>
+        <w:t>1.12 General_Checks</w:t>
       </w:r>
       <w:bookmarkEnd w:id="55"/>
-      <w:proofErr w:type="spellEnd"/>
     </w:p>
     <w:p>
       <w:r>
@@ -7827,13 +7682,8 @@
         <w:ind w:left="576" w:hanging="576"/>
       </w:pPr>
       <w:bookmarkStart w:id="69" w:name="_Toc501552302"/>
-      <w:proofErr w:type="spellStart"/>
-      <w:r>
-        <w:t>General_Checks</w:t>
-      </w:r>
-      <w:proofErr w:type="spellEnd"/>
-      <w:r>
-        <w:t xml:space="preserve"> Requirements</w:t>
+      <w:r>
+        <w:t>General_Checks Requirements</w:t>
       </w:r>
       <w:bookmarkEnd w:id="69"/>
     </w:p>
@@ -8112,6 +7962,119 @@
           </w:p>
         </w:tc>
       </w:tr>
+      <w:tr>
+        <w:trPr>
+          <w:tblHeader/>
+        </w:trPr>
+        <w:tc>
+          <w:tcPr>
+            <w:tcW w:w="2551" w:type="dxa"/>
+            <w:shd w:val="clear" w:color="auto" w:fill="auto"/>
+          </w:tcPr>
+          <w:p>
+            <w:pPr>
+              <w:pStyle w:val="NoSpacing"/>
+              <w:keepNext/>
+              <w:rPr>
+                <w:rFonts w:cs="Calibri"/>
+                <w:b/>
+                <w:noProof/>
+              </w:rPr>
+            </w:pPr>
+          </w:p>
+        </w:tc>
+        <w:tc>
+          <w:tcPr>
+            <w:tcW w:w="6803" w:type="dxa"/>
+            <w:shd w:val="clear" w:color="auto" w:fill="auto"/>
+          </w:tcPr>
+          <w:p>
+            <w:pPr>
+              <w:pStyle w:val="NoSpacing"/>
+              <w:rPr>
+                <w:rFonts w:cs="Calibri"/>
+                <w:b/>
+                <w:noProof/>
+              </w:rPr>
+            </w:pPr>
+            <w:r>
+              <w:rPr>
+                <w:rFonts w:cs="Calibri"/>
+                <w:noProof/>
+              </w:rPr>
+              <w:t xml:space="preserve">The </w:t>
+            </w:r>
+            <w:r>
+              <w:rPr>
+                <w:rFonts w:cs="Calibri"/>
+                <w:noProof/>
+              </w:rPr>
+              <w:t>Monitor shall perform launch and flight run stage runs and initialise of sensor interfaces for testing and main usage.</w:t>
+            </w:r>
+          </w:p>
+        </w:tc>
+      </w:tr>
+      <w:tr>
+        <w:trPr>
+          <w:cantSplit/>
+        </w:trPr>
+        <w:tc>
+          <w:tcPr>
+            <w:tcW w:w="2551" w:type="dxa"/>
+            <w:shd w:val="clear" w:color="auto" w:fill="auto"/>
+          </w:tcPr>
+          <w:p>
+            <w:pPr>
+              <w:pStyle w:val="NoSpacing"/>
+              <w:keepNext/>
+              <w:rPr>
+                <w:rFonts w:cs="Calibri"/>
+                <w:b/>
+                <w:noProof/>
+              </w:rPr>
+            </w:pPr>
+          </w:p>
+        </w:tc>
+        <w:tc>
+          <w:tcPr>
+            <w:tcW w:w="6803" w:type="dxa"/>
+            <w:shd w:val="clear" w:color="auto" w:fill="auto"/>
+          </w:tcPr>
+          <w:p>
+            <w:pPr>
+              <w:pStyle w:val="NoSpacing"/>
+              <w:keepNext/>
+              <w:rPr>
+                <w:rFonts w:cs="Calibri"/>
+                <w:noProof/>
+              </w:rPr>
+            </w:pPr>
+            <w:r>
+              <w:rPr>
+                <w:rFonts w:cs="Calibri"/>
+                <w:noProof/>
+              </w:rPr>
+              <w:t>Monitor</w:t>
+            </w:r>
+            <w:r>
+              <w:rPr>
+                <w:rFonts w:cs="Calibri"/>
+                <w:noProof/>
+              </w:rPr>
+              <w:t xml:space="preserve"> </w:t>
+            </w:r>
+            <w:r>
+              <w:rPr>
+                <w:rFonts w:cs="Calibri"/>
+                <w:noProof/>
+              </w:rPr>
+              <w:t>shall</w:t>
+            </w:r>
+            <w:bookmarkStart w:id="70" w:name="_GoBack"/>
+            <w:bookmarkEnd w:id="70"/>
+          </w:p>
+        </w:tc>
+      </w:tr>
     </w:tbl>
     <w:p/>
     <w:p>
@@ -8222,10 +8185,7 @@
         <w:ind w:left="576" w:hanging="576"/>
       </w:pPr>
       <w:r>
-        <w:t>Register</w:t>
-      </w:r>
-      <w:r>
-        <w:t xml:space="preserve"> Requirements</w:t>
+        <w:t>Register Requirements</w:t>
       </w:r>
     </w:p>
     <w:p>
@@ -8319,11 +8279,12 @@
       <w:pPr>
         <w:pStyle w:val="Heading1"/>
       </w:pPr>
-      <w:bookmarkStart w:id="70" w:name="_Toc501552303"/>
-      <w:r>
+      <w:bookmarkStart w:id="71" w:name="_Toc501552303"/>
+      <w:r>
+        <w:lastRenderedPageBreak/>
         <w:t>2.0 System Design Packages</w:t>
       </w:r>
-      <w:bookmarkEnd w:id="70"/>
+      <w:bookmarkEnd w:id="71"/>
     </w:p>
     <w:p>
       <w:pPr>
@@ -8332,14 +8293,14 @@
           <w:lang w:val="en-US"/>
         </w:rPr>
       </w:pPr>
-      <w:bookmarkStart w:id="71" w:name="_Toc501552304"/>
+      <w:bookmarkStart w:id="72" w:name="_Toc501552304"/>
       <w:r>
         <w:rPr>
           <w:lang w:val="en-US"/>
         </w:rPr>
         <w:t>2.1 Test ID</w:t>
       </w:r>
-      <w:bookmarkEnd w:id="71"/>
+      <w:bookmarkEnd w:id="72"/>
       <w:r>
         <w:rPr>
           <w:lang w:val="en-US"/>
@@ -8357,21 +8318,7 @@
         <w:rPr>
           <w:lang w:val="en-US"/>
         </w:rPr>
-        <w:t xml:space="preserve">This section will be the explanation of the Test Id that will have a one to </w:t>
-      </w:r>
-      <w:proofErr w:type="gramStart"/>
-      <w:r>
-        <w:rPr>
-          <w:lang w:val="en-US"/>
-        </w:rPr>
-        <w:t>many relationship</w:t>
-      </w:r>
-      <w:proofErr w:type="gramEnd"/>
-      <w:r>
-        <w:rPr>
-          <w:lang w:val="en-US"/>
-        </w:rPr>
-        <w:t xml:space="preserve"> with a </w:t>
+        <w:t xml:space="preserve">This section will be the explanation of the Test Id that will have a one to many relationship with a </w:t>
       </w:r>
       <w:r>
         <w:rPr>
@@ -8431,14 +8378,7 @@
         <w:rPr>
           <w:lang w:val="en-US"/>
         </w:rPr>
-        <w:t xml:space="preserve">-digit enum character </w:t>
-      </w:r>
-      <w:r>
-        <w:rPr>
-          <w:lang w:val="en-US"/>
-        </w:rPr>
-        <w:lastRenderedPageBreak/>
-        <w:t xml:space="preserve">prefixed with ID_ for Ada syntax to allow correct </w:t>
+        <w:t xml:space="preserve">-digit enum character prefixed with ID_ for Ada syntax to allow correct </w:t>
       </w:r>
       <w:r>
         <w:rPr>
@@ -8670,21 +8610,7 @@
         <w:rPr>
           <w:lang w:val="en-US"/>
         </w:rPr>
-        <w:t xml:space="preserve"> group. </w:t>
-      </w:r>
-      <w:proofErr w:type="gramStart"/>
-      <w:r>
-        <w:rPr>
-          <w:lang w:val="en-US"/>
-        </w:rPr>
-        <w:t>33</w:t>
-      </w:r>
-      <w:proofErr w:type="gramEnd"/>
-      <w:r>
-        <w:rPr>
-          <w:lang w:val="en-US"/>
-        </w:rPr>
-        <w:t xml:space="preserve"> is the procedure key inside the ID this gives it a range </w:t>
+        <w:t xml:space="preserve"> group. 33 is the procedure key inside the ID this gives it a range </w:t>
       </w:r>
       <w:r>
         <w:rPr>
@@ -8735,7 +8661,7 @@
           <w:lang w:val="en-US"/>
         </w:rPr>
       </w:pPr>
-      <w:bookmarkStart w:id="72" w:name="_Toc501552305"/>
+      <w:bookmarkStart w:id="73" w:name="_Toc501552305"/>
       <w:r>
         <w:rPr>
           <w:lang w:val="en-US"/>
@@ -8755,7 +8681,7 @@
         </w:rPr>
         <w:t xml:space="preserve"> Section A</w:t>
       </w:r>
-      <w:bookmarkEnd w:id="72"/>
+      <w:bookmarkEnd w:id="73"/>
     </w:p>
     <w:tbl>
       <w:tblPr>
@@ -8865,7 +8791,7 @@
                 <w:lang w:val="en-US"/>
               </w:rPr>
             </w:pPr>
-            <w:bookmarkStart w:id="73" w:name="_Hlk501050910"/>
+            <w:bookmarkStart w:id="74" w:name="_Hlk501050910"/>
             <w:r>
               <w:rPr>
                 <w:lang w:val="en-US"/>
@@ -8929,7 +8855,7 @@
           </w:p>
         </w:tc>
       </w:tr>
-      <w:bookmarkEnd w:id="73"/>
+      <w:bookmarkEnd w:id="74"/>
       <w:tr>
         <w:trPr>
           <w:trHeight w:val="380"/>
@@ -8962,14 +8888,12 @@
                 <w:lang w:val="en-US"/>
               </w:rPr>
             </w:pPr>
-            <w:proofErr w:type="spellStart"/>
             <w:r>
               <w:rPr>
                 <w:lang w:val="en-US"/>
               </w:rPr>
               <w:t>Primary_Lock_Interface</w:t>
             </w:r>
-            <w:proofErr w:type="spellEnd"/>
           </w:p>
         </w:tc>
         <w:tc>
@@ -9041,14 +8965,12 @@
                 <w:lang w:val="en-US"/>
               </w:rPr>
             </w:pPr>
-            <w:proofErr w:type="spellStart"/>
             <w:r>
               <w:rPr>
                 <w:lang w:val="en-US"/>
               </w:rPr>
               <w:t>Secondary_Lock_Interface</w:t>
             </w:r>
-            <w:proofErr w:type="spellEnd"/>
           </w:p>
         </w:tc>
         <w:tc>
@@ -10241,14 +10163,12 @@
                 <w:lang w:val="en-US"/>
               </w:rPr>
             </w:pPr>
-            <w:proofErr w:type="spellStart"/>
             <w:r>
               <w:rPr>
                 <w:lang w:val="en-US"/>
               </w:rPr>
               <w:t>Warhead_Release</w:t>
             </w:r>
-            <w:proofErr w:type="spellEnd"/>
           </w:p>
         </w:tc>
         <w:tc>
@@ -10302,14 +10222,12 @@
                 <w:lang w:val="en-US"/>
               </w:rPr>
             </w:pPr>
-            <w:proofErr w:type="spellStart"/>
             <w:r>
               <w:rPr>
                 <w:lang w:val="en-US"/>
               </w:rPr>
               <w:t>General_Checks</w:t>
             </w:r>
-            <w:proofErr w:type="spellEnd"/>
           </w:p>
         </w:tc>
         <w:tc>
@@ -10376,14 +10294,12 @@
             <w:tcW w:w="1985" w:type="dxa"/>
           </w:tcPr>
           <w:p>
-            <w:proofErr w:type="spellStart"/>
             <w:r>
               <w:rPr>
                 <w:lang w:val="en-US"/>
               </w:rPr>
               <w:t>General_Checks</w:t>
             </w:r>
-            <w:proofErr w:type="spellEnd"/>
           </w:p>
         </w:tc>
         <w:tc>
@@ -10445,14 +10361,12 @@
             <w:tcW w:w="1985" w:type="dxa"/>
           </w:tcPr>
           <w:p>
-            <w:proofErr w:type="spellStart"/>
             <w:r>
               <w:rPr>
                 <w:lang w:val="en-US"/>
               </w:rPr>
               <w:t>General_Checks</w:t>
             </w:r>
-            <w:proofErr w:type="spellEnd"/>
           </w:p>
         </w:tc>
         <w:tc>
@@ -10514,14 +10428,12 @@
             <w:tcW w:w="1985" w:type="dxa"/>
           </w:tcPr>
           <w:p>
-            <w:proofErr w:type="spellStart"/>
             <w:r>
               <w:rPr>
                 <w:lang w:val="en-US"/>
               </w:rPr>
               <w:t>General_Checks</w:t>
             </w:r>
-            <w:proofErr w:type="spellEnd"/>
           </w:p>
         </w:tc>
         <w:tc>
@@ -10583,14 +10495,12 @@
             <w:tcW w:w="1985" w:type="dxa"/>
           </w:tcPr>
           <w:p>
-            <w:proofErr w:type="spellStart"/>
             <w:r>
               <w:rPr>
                 <w:lang w:val="en-US"/>
               </w:rPr>
               <w:t>General_Checks</w:t>
             </w:r>
-            <w:proofErr w:type="spellEnd"/>
           </w:p>
         </w:tc>
         <w:tc>
@@ -10652,14 +10562,12 @@
             <w:tcW w:w="1985" w:type="dxa"/>
           </w:tcPr>
           <w:p>
-            <w:proofErr w:type="spellStart"/>
             <w:r>
               <w:rPr>
                 <w:lang w:val="en-US"/>
               </w:rPr>
               <w:t>General_Checks</w:t>
             </w:r>
-            <w:proofErr w:type="spellEnd"/>
           </w:p>
         </w:tc>
         <w:tc>
@@ -10720,7 +10628,7 @@
           <w:lang w:val="en-US"/>
         </w:rPr>
       </w:pPr>
-      <w:bookmarkStart w:id="74" w:name="_Toc501552306"/>
+      <w:bookmarkStart w:id="75" w:name="_Toc501552306"/>
     </w:p>
     <w:p>
       <w:pPr>
@@ -10753,7 +10661,7 @@
         <w:lastRenderedPageBreak/>
         <w:t>2.3 Section B</w:t>
       </w:r>
-      <w:bookmarkEnd w:id="74"/>
+      <w:bookmarkEnd w:id="75"/>
     </w:p>
     <w:p>
       <w:pPr>
@@ -10771,21 +10679,7 @@
         <w:rPr>
           <w:lang w:val="en-US"/>
         </w:rPr>
-        <w:t xml:space="preserve">Procedures and their algorithms </w:t>
-      </w:r>
-      <w:proofErr w:type="gramStart"/>
-      <w:r>
-        <w:rPr>
-          <w:lang w:val="en-US"/>
-        </w:rPr>
-        <w:t>are listed</w:t>
-      </w:r>
-      <w:proofErr w:type="gramEnd"/>
-      <w:r>
-        <w:rPr>
-          <w:lang w:val="en-US"/>
-        </w:rPr>
-        <w:t xml:space="preserve"> in the Section B&amp;C document.</w:t>
+        <w:t>Procedures and their algorithms are listed in the Section B&amp;C document.</w:t>
       </w:r>
     </w:p>
     <w:p>
@@ -10824,15 +10718,13 @@
                 <w:lang w:val="en-US"/>
               </w:rPr>
             </w:pPr>
-            <w:bookmarkStart w:id="75" w:name="_Toc501552307"/>
-            <w:proofErr w:type="spellStart"/>
+            <w:bookmarkStart w:id="76" w:name="_Toc501552307"/>
             <w:r>
               <w:rPr>
                 <w:lang w:val="en-US"/>
               </w:rPr>
               <w:t>Register_Types</w:t>
             </w:r>
-            <w:proofErr w:type="spellEnd"/>
           </w:p>
         </w:tc>
       </w:tr>
@@ -10868,8 +10760,6 @@
                 <w:lang w:val="en-US"/>
               </w:rPr>
             </w:pPr>
-            <w:bookmarkStart w:id="76" w:name="_GoBack"/>
-            <w:bookmarkEnd w:id="76"/>
           </w:p>
         </w:tc>
         <w:tc>
@@ -10943,7 +10833,7 @@
         <w:lastRenderedPageBreak/>
         <w:t>2.4 Section C</w:t>
       </w:r>
-      <w:bookmarkEnd w:id="75"/>
+      <w:bookmarkEnd w:id="76"/>
     </w:p>
     <w:p>
       <w:pPr>
@@ -10961,21 +10851,7 @@
         <w:rPr>
           <w:lang w:val="en-US"/>
         </w:rPr>
-        <w:t xml:space="preserve">Test Descriptions </w:t>
-      </w:r>
-      <w:proofErr w:type="gramStart"/>
-      <w:r>
-        <w:rPr>
-          <w:lang w:val="en-US"/>
-        </w:rPr>
-        <w:t>are listed</w:t>
-      </w:r>
-      <w:proofErr w:type="gramEnd"/>
-      <w:r>
-        <w:rPr>
-          <w:lang w:val="en-US"/>
-        </w:rPr>
-        <w:t xml:space="preserve"> in the Section B&amp;C document.</w:t>
+        <w:t>Test Descriptions are listed in the Section B&amp;C document.</w:t>
       </w:r>
     </w:p>
     <w:p>
@@ -11158,7 +11034,7 @@
             <w:b/>
             <w:noProof/>
           </w:rPr>
-          <w:t>15</w:t>
+          <w:t>12</w:t>
         </w:r>
         <w:r>
           <w:rPr>
@@ -17386,6 +17262,7 @@
   </w:latentStyles>
   <w:style w:type="paragraph" w:default="1" w:styleId="Normal">
     <w:name w:val="Normal"/>
+    <w:rsid w:val="00AC1AC0"/>
   </w:style>
   <w:style w:type="paragraph" w:styleId="Heading1">
     <w:name w:val="heading 1"/>
@@ -18552,7 +18429,7 @@
 </file>
 
 <file path=customXml/itemProps2.xml><?xml version="1.0" encoding="utf-8"?>
-<ds:datastoreItem xmlns:ds="http://schemas.openxmlformats.org/officeDocument/2006/customXml" ds:itemID="{62135661-D83C-4FF2-B795-37DDC383C0B7}">
+<ds:datastoreItem xmlns:ds="http://schemas.openxmlformats.org/officeDocument/2006/customXml" ds:itemID="{CE763B69-FEE6-46BD-99D3-E6236B4A0CA2}">
   <ds:schemaRefs>
     <ds:schemaRef ds:uri="http://schemas.openxmlformats.org/officeDocument/2006/bibliography"/>
   </ds:schemaRefs>

</xml_diff>